<commit_message>
Iteration 4 and Algorithm
</commit_message>
<xml_diff>
--- a/Algorithm/Europa League.docx
+++ b/Algorithm/Europa League.docx
@@ -1991,14 +1991,14 @@
           <w:numId w:val="2"/>
         </w:numPr>
         <w:rPr>
-          <w:color w:val="FF0000"/>
-          <w:sz w:val="36"/>
-          <w:szCs w:val="36"/>
-        </w:rPr>
-      </w:pPr>
-      <w:r>
-        <w:rPr>
-          <w:color w:val="FF0000"/>
+          <w:color w:val="00B050"/>
+          <w:sz w:val="36"/>
+          <w:szCs w:val="36"/>
+        </w:rPr>
+      </w:pPr>
+      <w:r>
+        <w:rPr>
+          <w:color w:val="00B050"/>
           <w:sz w:val="36"/>
           <w:szCs w:val="36"/>
         </w:rPr>
@@ -2006,7 +2006,7 @@
       </w:r>
       <w:r>
         <w:rPr>
-          <w:color w:val="FF0000"/>
+          <w:color w:val="00B050"/>
           <w:sz w:val="36"/>
           <w:szCs w:val="36"/>
         </w:rPr>
@@ -2014,7 +2014,7 @@
       </w:r>
       <w:r>
         <w:rPr>
-          <w:color w:val="FF0000"/>
+          <w:color w:val="00B050"/>
           <w:sz w:val="36"/>
           <w:szCs w:val="36"/>
         </w:rPr>
@@ -2491,12 +2491,14 @@
           <w:numId w:val="2"/>
         </w:numPr>
         <w:rPr>
-          <w:sz w:val="36"/>
-          <w:szCs w:val="36"/>
-        </w:rPr>
-      </w:pPr>
-      <w:r>
-        <w:rPr>
+          <w:color w:val="00B050"/>
+          <w:sz w:val="36"/>
+          <w:szCs w:val="36"/>
+        </w:rPr>
+      </w:pPr>
+      <w:r>
+        <w:rPr>
+          <w:color w:val="00B050"/>
           <w:sz w:val="36"/>
           <w:szCs w:val="36"/>
         </w:rPr>
@@ -2504,13 +2506,15 @@
       </w:r>
       <w:r>
         <w:rPr>
-          <w:sz w:val="36"/>
-          <w:szCs w:val="36"/>
-        </w:rPr>
-        <w:t xml:space="preserve"> </w:t>
-      </w:r>
-      <w:r>
-        <w:rPr>
+          <w:color w:val="00B050"/>
+          <w:sz w:val="36"/>
+          <w:szCs w:val="36"/>
+        </w:rPr>
+        <w:t xml:space="preserve"> </w:t>
+      </w:r>
+      <w:r>
+        <w:rPr>
+          <w:color w:val="00B050"/>
           <w:sz w:val="36"/>
           <w:szCs w:val="36"/>
         </w:rPr>
@@ -2518,14 +2522,16 @@
       </w:r>
       <w:r>
         <w:rPr>
-          <w:sz w:val="36"/>
-          <w:szCs w:val="36"/>
-        </w:rPr>
-        <w:t xml:space="preserve"> </w:t>
-      </w:r>
-      <w:proofErr w:type="spellStart"/>
-      <w:r>
-        <w:rPr>
+          <w:color w:val="00B050"/>
+          <w:sz w:val="36"/>
+          <w:szCs w:val="36"/>
+        </w:rPr>
+        <w:t xml:space="preserve"> </w:t>
+      </w:r>
+      <w:proofErr w:type="spellStart"/>
+      <w:r>
+        <w:rPr>
+          <w:color w:val="00B050"/>
           <w:sz w:val="36"/>
           <w:szCs w:val="36"/>
         </w:rPr>
@@ -2534,6 +2540,7 @@
       <w:proofErr w:type="spellEnd"/>
       <w:r>
         <w:rPr>
+          <w:color w:val="00B050"/>
           <w:sz w:val="36"/>
           <w:szCs w:val="36"/>
         </w:rPr>
@@ -2548,12 +2555,14 @@
           <w:numId w:val="2"/>
         </w:numPr>
         <w:rPr>
-          <w:sz w:val="36"/>
-          <w:szCs w:val="36"/>
-        </w:rPr>
-      </w:pPr>
-      <w:r>
-        <w:rPr>
+          <w:color w:val="00B050"/>
+          <w:sz w:val="36"/>
+          <w:szCs w:val="36"/>
+        </w:rPr>
+      </w:pPr>
+      <w:r>
+        <w:rPr>
+          <w:color w:val="00B050"/>
           <w:sz w:val="36"/>
           <w:szCs w:val="36"/>
         </w:rPr>
@@ -2561,13 +2570,15 @@
       </w:r>
       <w:r>
         <w:rPr>
-          <w:sz w:val="36"/>
-          <w:szCs w:val="36"/>
-        </w:rPr>
-        <w:t xml:space="preserve"> </w:t>
-      </w:r>
-      <w:r>
-        <w:rPr>
+          <w:color w:val="00B050"/>
+          <w:sz w:val="36"/>
+          <w:szCs w:val="36"/>
+        </w:rPr>
+        <w:t xml:space="preserve"> </w:t>
+      </w:r>
+      <w:r>
+        <w:rPr>
+          <w:color w:val="00B050"/>
           <w:sz w:val="36"/>
           <w:szCs w:val="36"/>
         </w:rPr>
@@ -2575,14 +2586,16 @@
       </w:r>
       <w:r>
         <w:rPr>
-          <w:sz w:val="36"/>
-          <w:szCs w:val="36"/>
-        </w:rPr>
-        <w:t xml:space="preserve"> </w:t>
-      </w:r>
-      <w:proofErr w:type="spellStart"/>
-      <w:r>
-        <w:rPr>
+          <w:color w:val="00B050"/>
+          <w:sz w:val="36"/>
+          <w:szCs w:val="36"/>
+        </w:rPr>
+        <w:t xml:space="preserve"> </w:t>
+      </w:r>
+      <w:proofErr w:type="spellStart"/>
+      <w:r>
+        <w:rPr>
+          <w:color w:val="00B050"/>
           <w:sz w:val="36"/>
           <w:szCs w:val="36"/>
         </w:rPr>
@@ -2591,6 +2604,7 @@
       <w:proofErr w:type="spellEnd"/>
       <w:r>
         <w:rPr>
+          <w:color w:val="00B050"/>
           <w:sz w:val="36"/>
           <w:szCs w:val="36"/>
         </w:rPr>
@@ -2605,12 +2619,14 @@
           <w:numId w:val="2"/>
         </w:numPr>
         <w:rPr>
-          <w:sz w:val="36"/>
-          <w:szCs w:val="36"/>
-        </w:rPr>
-      </w:pPr>
-      <w:r>
-        <w:rPr>
+          <w:color w:val="00B050"/>
+          <w:sz w:val="36"/>
+          <w:szCs w:val="36"/>
+        </w:rPr>
+      </w:pPr>
+      <w:r>
+        <w:rPr>
+          <w:color w:val="00B050"/>
           <w:sz w:val="36"/>
           <w:szCs w:val="36"/>
         </w:rPr>
@@ -2618,13 +2634,15 @@
       </w:r>
       <w:r>
         <w:rPr>
-          <w:sz w:val="36"/>
-          <w:szCs w:val="36"/>
-        </w:rPr>
-        <w:t xml:space="preserve"> </w:t>
-      </w:r>
-      <w:r>
-        <w:rPr>
+          <w:color w:val="00B050"/>
+          <w:sz w:val="36"/>
+          <w:szCs w:val="36"/>
+        </w:rPr>
+        <w:t xml:space="preserve"> </w:t>
+      </w:r>
+      <w:r>
+        <w:rPr>
+          <w:color w:val="00B050"/>
           <w:sz w:val="36"/>
           <w:szCs w:val="36"/>
         </w:rPr>
@@ -2632,6 +2650,7 @@
       </w:r>
       <w:r>
         <w:rPr>
+          <w:color w:val="00B050"/>
           <w:sz w:val="36"/>
           <w:szCs w:val="36"/>
         </w:rPr>
@@ -2639,6 +2658,7 @@
       </w:r>
       <w:r>
         <w:rPr>
+          <w:color w:val="00B050"/>
           <w:sz w:val="36"/>
           <w:szCs w:val="36"/>
         </w:rPr>
@@ -2653,12 +2673,14 @@
           <w:numId w:val="2"/>
         </w:numPr>
         <w:rPr>
-          <w:sz w:val="36"/>
-          <w:szCs w:val="36"/>
-        </w:rPr>
-      </w:pPr>
-      <w:r>
-        <w:rPr>
+          <w:color w:val="00B050"/>
+          <w:sz w:val="36"/>
+          <w:szCs w:val="36"/>
+        </w:rPr>
+      </w:pPr>
+      <w:r>
+        <w:rPr>
+          <w:color w:val="00B050"/>
           <w:sz w:val="36"/>
           <w:szCs w:val="36"/>
         </w:rPr>
@@ -2667,6 +2689,7 @@
       </w:r>
       <w:r>
         <w:rPr>
+          <w:color w:val="00B050"/>
           <w:sz w:val="36"/>
           <w:szCs w:val="36"/>
         </w:rPr>
@@ -2674,6 +2697,7 @@
       </w:r>
       <w:r>
         <w:rPr>
+          <w:color w:val="00B050"/>
           <w:sz w:val="36"/>
           <w:szCs w:val="36"/>
         </w:rPr>
@@ -2816,12 +2840,14 @@
           <w:numId w:val="2"/>
         </w:numPr>
         <w:rPr>
-          <w:sz w:val="36"/>
-          <w:szCs w:val="36"/>
-        </w:rPr>
-      </w:pPr>
-      <w:r>
-        <w:rPr>
+          <w:color w:val="00B050"/>
+          <w:sz w:val="36"/>
+          <w:szCs w:val="36"/>
+        </w:rPr>
+      </w:pPr>
+      <w:r>
+        <w:rPr>
+          <w:color w:val="00B050"/>
           <w:sz w:val="36"/>
           <w:szCs w:val="36"/>
         </w:rPr>
@@ -2829,6 +2855,7 @@
       </w:r>
       <w:r>
         <w:rPr>
+          <w:color w:val="00B050"/>
           <w:sz w:val="36"/>
           <w:szCs w:val="36"/>
         </w:rPr>
@@ -2836,6 +2863,7 @@
       </w:r>
       <w:r>
         <w:rPr>
+          <w:color w:val="00B050"/>
           <w:sz w:val="36"/>
           <w:szCs w:val="36"/>
         </w:rPr>
@@ -2960,12 +2988,14 @@
           <w:numId w:val="2"/>
         </w:numPr>
         <w:rPr>
-          <w:sz w:val="36"/>
-          <w:szCs w:val="36"/>
-        </w:rPr>
-      </w:pPr>
-      <w:r>
-        <w:rPr>
+          <w:color w:val="00B050"/>
+          <w:sz w:val="36"/>
+          <w:szCs w:val="36"/>
+        </w:rPr>
+      </w:pPr>
+      <w:r>
+        <w:rPr>
+          <w:color w:val="00B050"/>
           <w:sz w:val="36"/>
           <w:szCs w:val="36"/>
         </w:rPr>
@@ -2973,6 +3003,7 @@
       </w:r>
       <w:r>
         <w:rPr>
+          <w:color w:val="00B050"/>
           <w:sz w:val="36"/>
           <w:szCs w:val="36"/>
         </w:rPr>
@@ -2981,6 +3012,7 @@
       <w:proofErr w:type="spellStart"/>
       <w:r>
         <w:rPr>
+          <w:color w:val="00B050"/>
           <w:sz w:val="36"/>
           <w:szCs w:val="36"/>
         </w:rPr>
@@ -2989,14 +3021,16 @@
       <w:proofErr w:type="spellEnd"/>
       <w:r>
         <w:rPr>
-          <w:sz w:val="36"/>
-          <w:szCs w:val="36"/>
-        </w:rPr>
-        <w:t xml:space="preserve"> </w:t>
-      </w:r>
-      <w:proofErr w:type="spellStart"/>
-      <w:r>
-        <w:rPr>
+          <w:color w:val="00B050"/>
+          <w:sz w:val="36"/>
+          <w:szCs w:val="36"/>
+        </w:rPr>
+        <w:t xml:space="preserve"> </w:t>
+      </w:r>
+      <w:proofErr w:type="spellStart"/>
+      <w:r>
+        <w:rPr>
+          <w:color w:val="00B050"/>
           <w:sz w:val="36"/>
           <w:szCs w:val="36"/>
         </w:rPr>
@@ -3005,6 +3039,7 @@
       <w:proofErr w:type="spellEnd"/>
       <w:r>
         <w:rPr>
+          <w:color w:val="00B050"/>
           <w:sz w:val="36"/>
           <w:szCs w:val="36"/>
         </w:rPr>
@@ -3019,12 +3054,14 @@
           <w:numId w:val="2"/>
         </w:numPr>
         <w:rPr>
-          <w:sz w:val="36"/>
-          <w:szCs w:val="36"/>
-        </w:rPr>
-      </w:pPr>
-      <w:r>
-        <w:rPr>
+          <w:color w:val="00B050"/>
+          <w:sz w:val="36"/>
+          <w:szCs w:val="36"/>
+        </w:rPr>
+      </w:pPr>
+      <w:r>
+        <w:rPr>
+          <w:color w:val="00B050"/>
           <w:sz w:val="36"/>
           <w:szCs w:val="36"/>
         </w:rPr>
@@ -3032,6 +3069,7 @@
       </w:r>
       <w:r>
         <w:rPr>
+          <w:color w:val="00B050"/>
           <w:sz w:val="36"/>
           <w:szCs w:val="36"/>
         </w:rPr>
@@ -3040,6 +3078,7 @@
       <w:proofErr w:type="spellStart"/>
       <w:r>
         <w:rPr>
+          <w:color w:val="00B050"/>
           <w:sz w:val="36"/>
           <w:szCs w:val="36"/>
         </w:rPr>
@@ -3048,6 +3087,7 @@
       <w:proofErr w:type="spellEnd"/>
       <w:r>
         <w:rPr>
+          <w:color w:val="00B050"/>
           <w:sz w:val="36"/>
           <w:szCs w:val="36"/>
         </w:rPr>
@@ -3055,6 +3095,7 @@
       </w:r>
       <w:r>
         <w:rPr>
+          <w:color w:val="00B050"/>
           <w:sz w:val="36"/>
           <w:szCs w:val="36"/>
         </w:rPr>
@@ -3069,12 +3110,14 @@
           <w:numId w:val="2"/>
         </w:numPr>
         <w:rPr>
-          <w:sz w:val="36"/>
-          <w:szCs w:val="36"/>
-        </w:rPr>
-      </w:pPr>
-      <w:r>
-        <w:rPr>
+          <w:color w:val="00B050"/>
+          <w:sz w:val="36"/>
+          <w:szCs w:val="36"/>
+        </w:rPr>
+      </w:pPr>
+      <w:r>
+        <w:rPr>
+          <w:color w:val="00B050"/>
           <w:sz w:val="36"/>
           <w:szCs w:val="36"/>
         </w:rPr>
@@ -3083,6 +3126,7 @@
       <w:proofErr w:type="spellStart"/>
       <w:r>
         <w:rPr>
+          <w:color w:val="00B050"/>
           <w:sz w:val="36"/>
           <w:szCs w:val="36"/>
         </w:rPr>
@@ -3091,6 +3135,7 @@
       <w:proofErr w:type="spellEnd"/>
       <w:r>
         <w:rPr>
+          <w:color w:val="00B050"/>
           <w:sz w:val="36"/>
           <w:szCs w:val="36"/>
         </w:rPr>
@@ -3145,12 +3190,14 @@
           <w:numId w:val="2"/>
         </w:numPr>
         <w:rPr>
-          <w:sz w:val="36"/>
-          <w:szCs w:val="36"/>
-        </w:rPr>
-      </w:pPr>
-      <w:r>
-        <w:rPr>
+          <w:color w:val="00B050"/>
+          <w:sz w:val="36"/>
+          <w:szCs w:val="36"/>
+        </w:rPr>
+      </w:pPr>
+      <w:r>
+        <w:rPr>
+          <w:color w:val="00B050"/>
           <w:sz w:val="36"/>
           <w:szCs w:val="36"/>
         </w:rPr>
@@ -3159,6 +3206,7 @@
       <w:proofErr w:type="spellStart"/>
       <w:r>
         <w:rPr>
+          <w:color w:val="00B050"/>
           <w:sz w:val="36"/>
           <w:szCs w:val="36"/>
         </w:rPr>
@@ -3167,14 +3215,16 @@
       <w:proofErr w:type="spellEnd"/>
       <w:r>
         <w:rPr>
-          <w:sz w:val="36"/>
-          <w:szCs w:val="36"/>
-        </w:rPr>
-        <w:t xml:space="preserve"> </w:t>
-      </w:r>
-      <w:proofErr w:type="spellStart"/>
-      <w:r>
-        <w:rPr>
+          <w:color w:val="00B050"/>
+          <w:sz w:val="36"/>
+          <w:szCs w:val="36"/>
+        </w:rPr>
+        <w:t xml:space="preserve"> </w:t>
+      </w:r>
+      <w:proofErr w:type="spellStart"/>
+      <w:r>
+        <w:rPr>
+          <w:color w:val="00B050"/>
           <w:sz w:val="36"/>
           <w:szCs w:val="36"/>
         </w:rPr>
@@ -3183,6 +3233,7 @@
       <w:proofErr w:type="spellEnd"/>
       <w:r>
         <w:rPr>
+          <w:color w:val="00B050"/>
           <w:sz w:val="36"/>
           <w:szCs w:val="36"/>
         </w:rPr>
@@ -3305,12 +3356,14 @@
           <w:numId w:val="2"/>
         </w:numPr>
         <w:rPr>
-          <w:sz w:val="36"/>
-          <w:szCs w:val="36"/>
-        </w:rPr>
-      </w:pPr>
-      <w:r>
-        <w:rPr>
+          <w:color w:val="00B050"/>
+          <w:sz w:val="36"/>
+          <w:szCs w:val="36"/>
+        </w:rPr>
+      </w:pPr>
+      <w:r>
+        <w:rPr>
+          <w:color w:val="00B050"/>
           <w:sz w:val="36"/>
           <w:szCs w:val="36"/>
         </w:rPr>
@@ -3318,6 +3371,7 @@
       </w:r>
       <w:r>
         <w:rPr>
+          <w:color w:val="00B050"/>
           <w:sz w:val="36"/>
           <w:szCs w:val="36"/>
         </w:rPr>
@@ -3326,6 +3380,7 @@
       <w:proofErr w:type="spellStart"/>
       <w:r>
         <w:rPr>
+          <w:color w:val="00B050"/>
           <w:sz w:val="36"/>
           <w:szCs w:val="36"/>
         </w:rPr>
@@ -3334,14 +3389,16 @@
       <w:proofErr w:type="spellEnd"/>
       <w:r>
         <w:rPr>
-          <w:sz w:val="36"/>
-          <w:szCs w:val="36"/>
-        </w:rPr>
-        <w:t xml:space="preserve"> </w:t>
-      </w:r>
-      <w:proofErr w:type="spellStart"/>
-      <w:r>
-        <w:rPr>
+          <w:color w:val="00B050"/>
+          <w:sz w:val="36"/>
+          <w:szCs w:val="36"/>
+        </w:rPr>
+        <w:t xml:space="preserve"> </w:t>
+      </w:r>
+      <w:proofErr w:type="spellStart"/>
+      <w:r>
+        <w:rPr>
+          <w:color w:val="00B050"/>
           <w:sz w:val="36"/>
           <w:szCs w:val="36"/>
         </w:rPr>
@@ -3350,6 +3407,7 @@
       <w:proofErr w:type="spellEnd"/>
       <w:r>
         <w:rPr>
+          <w:color w:val="00B050"/>
           <w:sz w:val="36"/>
           <w:szCs w:val="36"/>
         </w:rPr>
@@ -3364,12 +3422,14 @@
           <w:numId w:val="2"/>
         </w:numPr>
         <w:rPr>
-          <w:sz w:val="36"/>
-          <w:szCs w:val="36"/>
-        </w:rPr>
-      </w:pPr>
-      <w:r>
-        <w:rPr>
+          <w:color w:val="00B050"/>
+          <w:sz w:val="36"/>
+          <w:szCs w:val="36"/>
+        </w:rPr>
+      </w:pPr>
+      <w:r>
+        <w:rPr>
+          <w:color w:val="00B050"/>
           <w:sz w:val="36"/>
           <w:szCs w:val="36"/>
         </w:rPr>
@@ -3378,6 +3438,7 @@
       <w:proofErr w:type="spellStart"/>
       <w:r>
         <w:rPr>
+          <w:color w:val="00B050"/>
           <w:sz w:val="36"/>
           <w:szCs w:val="36"/>
         </w:rPr>
@@ -3386,6 +3447,7 @@
       <w:proofErr w:type="spellEnd"/>
       <w:r>
         <w:rPr>
+          <w:color w:val="00B050"/>
           <w:sz w:val="36"/>
           <w:szCs w:val="36"/>
         </w:rPr>
@@ -3400,12 +3462,14 @@
           <w:numId w:val="2"/>
         </w:numPr>
         <w:rPr>
-          <w:sz w:val="36"/>
-          <w:szCs w:val="36"/>
-        </w:rPr>
-      </w:pPr>
-      <w:r>
-        <w:rPr>
+          <w:color w:val="00B050"/>
+          <w:sz w:val="36"/>
+          <w:szCs w:val="36"/>
+        </w:rPr>
+      </w:pPr>
+      <w:r>
+        <w:rPr>
+          <w:color w:val="00B050"/>
           <w:sz w:val="36"/>
           <w:szCs w:val="36"/>
         </w:rPr>
@@ -3420,12 +3484,14 @@
           <w:numId w:val="2"/>
         </w:numPr>
         <w:rPr>
-          <w:sz w:val="36"/>
-          <w:szCs w:val="36"/>
-        </w:rPr>
-      </w:pPr>
-      <w:r>
-        <w:rPr>
+          <w:color w:val="00B050"/>
+          <w:sz w:val="36"/>
+          <w:szCs w:val="36"/>
+        </w:rPr>
+      </w:pPr>
+      <w:r>
+        <w:rPr>
+          <w:color w:val="00B050"/>
           <w:sz w:val="36"/>
           <w:szCs w:val="36"/>
         </w:rPr>
@@ -3433,6 +3499,7 @@
       </w:r>
       <w:r>
         <w:rPr>
+          <w:color w:val="00B050"/>
           <w:sz w:val="36"/>
           <w:szCs w:val="36"/>
         </w:rPr>
@@ -3509,13 +3576,15 @@
           <w:numId w:val="2"/>
         </w:numPr>
         <w:rPr>
-          <w:sz w:val="36"/>
-          <w:szCs w:val="36"/>
-        </w:rPr>
-      </w:pPr>
-      <w:proofErr w:type="spellStart"/>
-      <w:r>
-        <w:rPr>
+          <w:color w:val="00B050"/>
+          <w:sz w:val="36"/>
+          <w:szCs w:val="36"/>
+        </w:rPr>
+      </w:pPr>
+      <w:proofErr w:type="spellStart"/>
+      <w:r>
+        <w:rPr>
+          <w:color w:val="00B050"/>
           <w:sz w:val="36"/>
           <w:szCs w:val="36"/>
         </w:rPr>
@@ -3524,14 +3593,16 @@
       <w:proofErr w:type="spellEnd"/>
       <w:r>
         <w:rPr>
-          <w:sz w:val="36"/>
-          <w:szCs w:val="36"/>
-        </w:rPr>
-        <w:t xml:space="preserve"> </w:t>
-      </w:r>
-      <w:proofErr w:type="spellStart"/>
-      <w:r>
-        <w:rPr>
+          <w:color w:val="00B050"/>
+          <w:sz w:val="36"/>
+          <w:szCs w:val="36"/>
+        </w:rPr>
+        <w:t xml:space="preserve"> </w:t>
+      </w:r>
+      <w:proofErr w:type="spellStart"/>
+      <w:r>
+        <w:rPr>
+          <w:color w:val="00B050"/>
           <w:sz w:val="36"/>
           <w:szCs w:val="36"/>
         </w:rPr>
@@ -3540,6 +3611,7 @@
       <w:proofErr w:type="spellEnd"/>
       <w:r>
         <w:rPr>
+          <w:color w:val="00B050"/>
           <w:sz w:val="36"/>
           <w:szCs w:val="36"/>
         </w:rPr>
@@ -3554,12 +3626,14 @@
           <w:numId w:val="2"/>
         </w:numPr>
         <w:rPr>
-          <w:sz w:val="36"/>
-          <w:szCs w:val="36"/>
-        </w:rPr>
-      </w:pPr>
-      <w:r>
-        <w:rPr>
+          <w:color w:val="00B050"/>
+          <w:sz w:val="36"/>
+          <w:szCs w:val="36"/>
+        </w:rPr>
+      </w:pPr>
+      <w:r>
+        <w:rPr>
+          <w:color w:val="00B050"/>
           <w:sz w:val="36"/>
           <w:szCs w:val="36"/>
         </w:rPr>
@@ -3567,6 +3641,7 @@
       </w:r>
       <w:r>
         <w:rPr>
+          <w:color w:val="00B050"/>
           <w:sz w:val="36"/>
           <w:szCs w:val="36"/>
         </w:rPr>
@@ -3581,12 +3656,14 @@
           <w:numId w:val="2"/>
         </w:numPr>
         <w:rPr>
-          <w:sz w:val="36"/>
-          <w:szCs w:val="36"/>
-        </w:rPr>
-      </w:pPr>
-      <w:r>
-        <w:rPr>
+          <w:color w:val="00B050"/>
+          <w:sz w:val="36"/>
+          <w:szCs w:val="36"/>
+        </w:rPr>
+      </w:pPr>
+      <w:r>
+        <w:rPr>
+          <w:color w:val="00B050"/>
           <w:sz w:val="36"/>
           <w:szCs w:val="36"/>
         </w:rPr>
@@ -3595,6 +3672,7 @@
       <w:proofErr w:type="spellStart"/>
       <w:r>
         <w:rPr>
+          <w:color w:val="00B050"/>
           <w:sz w:val="36"/>
           <w:szCs w:val="36"/>
         </w:rPr>
@@ -3603,6 +3681,7 @@
       <w:proofErr w:type="spellEnd"/>
       <w:r>
         <w:rPr>
+          <w:color w:val="00B050"/>
           <w:sz w:val="36"/>
           <w:szCs w:val="36"/>
         </w:rPr>
@@ -3617,12 +3696,14 @@
           <w:numId w:val="2"/>
         </w:numPr>
         <w:rPr>
-          <w:sz w:val="36"/>
-          <w:szCs w:val="36"/>
-        </w:rPr>
-      </w:pPr>
-      <w:r>
-        <w:rPr>
+          <w:color w:val="00B050"/>
+          <w:sz w:val="36"/>
+          <w:szCs w:val="36"/>
+        </w:rPr>
+      </w:pPr>
+      <w:r>
+        <w:rPr>
+          <w:color w:val="00B050"/>
           <w:sz w:val="36"/>
           <w:szCs w:val="36"/>
         </w:rPr>
@@ -3631,6 +3712,7 @@
       <w:proofErr w:type="spellStart"/>
       <w:r>
         <w:rPr>
+          <w:color w:val="00B050"/>
           <w:sz w:val="36"/>
           <w:szCs w:val="36"/>
         </w:rPr>
@@ -3639,6 +3721,7 @@
       <w:proofErr w:type="spellEnd"/>
       <w:r>
         <w:rPr>
+          <w:color w:val="00B050"/>
           <w:sz w:val="36"/>
           <w:szCs w:val="36"/>
         </w:rPr>
@@ -3653,12 +3736,14 @@
           <w:numId w:val="2"/>
         </w:numPr>
         <w:rPr>
-          <w:sz w:val="36"/>
-          <w:szCs w:val="36"/>
-        </w:rPr>
-      </w:pPr>
-      <w:r>
-        <w:rPr>
+          <w:color w:val="00B050"/>
+          <w:sz w:val="36"/>
+          <w:szCs w:val="36"/>
+        </w:rPr>
+      </w:pPr>
+      <w:r>
+        <w:rPr>
+          <w:color w:val="00B050"/>
           <w:sz w:val="36"/>
           <w:szCs w:val="36"/>
         </w:rPr>
@@ -3666,13 +3751,15 @@
       </w:r>
       <w:r>
         <w:rPr>
-          <w:sz w:val="36"/>
-          <w:szCs w:val="36"/>
-        </w:rPr>
-        <w:t xml:space="preserve"> </w:t>
-      </w:r>
-      <w:r>
-        <w:rPr>
+          <w:color w:val="00B050"/>
+          <w:sz w:val="36"/>
+          <w:szCs w:val="36"/>
+        </w:rPr>
+        <w:t xml:space="preserve"> </w:t>
+      </w:r>
+      <w:r>
+        <w:rPr>
+          <w:color w:val="00B050"/>
           <w:sz w:val="36"/>
           <w:szCs w:val="36"/>
         </w:rPr>
@@ -3680,6 +3767,7 @@
       </w:r>
       <w:r>
         <w:rPr>
+          <w:color w:val="00B050"/>
           <w:sz w:val="36"/>
           <w:szCs w:val="36"/>
         </w:rPr>
@@ -3687,6 +3775,7 @@
       </w:r>
       <w:r>
         <w:rPr>
+          <w:color w:val="00B050"/>
           <w:sz w:val="36"/>
           <w:szCs w:val="36"/>
         </w:rPr>
@@ -3701,12 +3790,14 @@
           <w:numId w:val="2"/>
         </w:numPr>
         <w:rPr>
-          <w:sz w:val="36"/>
-          <w:szCs w:val="36"/>
-        </w:rPr>
-      </w:pPr>
-      <w:r>
-        <w:rPr>
+          <w:color w:val="00B050"/>
+          <w:sz w:val="36"/>
+          <w:szCs w:val="36"/>
+        </w:rPr>
+      </w:pPr>
+      <w:r>
+        <w:rPr>
+          <w:color w:val="00B050"/>
           <w:sz w:val="36"/>
           <w:szCs w:val="36"/>
         </w:rPr>
@@ -3714,6 +3805,7 @@
       </w:r>
       <w:r>
         <w:rPr>
+          <w:color w:val="00B050"/>
           <w:sz w:val="36"/>
           <w:szCs w:val="36"/>
         </w:rPr>
@@ -3722,6 +3814,7 @@
       <w:proofErr w:type="spellStart"/>
       <w:r>
         <w:rPr>
+          <w:color w:val="00B050"/>
           <w:sz w:val="36"/>
           <w:szCs w:val="36"/>
         </w:rPr>
@@ -3730,14 +3823,16 @@
       <w:proofErr w:type="spellEnd"/>
       <w:r>
         <w:rPr>
-          <w:sz w:val="36"/>
-          <w:szCs w:val="36"/>
-        </w:rPr>
-        <w:t xml:space="preserve"> </w:t>
-      </w:r>
-      <w:proofErr w:type="spellStart"/>
-      <w:r>
-        <w:rPr>
+          <w:color w:val="00B050"/>
+          <w:sz w:val="36"/>
+          <w:szCs w:val="36"/>
+        </w:rPr>
+        <w:t xml:space="preserve"> </w:t>
+      </w:r>
+      <w:proofErr w:type="spellStart"/>
+      <w:r>
+        <w:rPr>
+          <w:color w:val="00B050"/>
           <w:sz w:val="36"/>
           <w:szCs w:val="36"/>
         </w:rPr>
@@ -3746,6 +3841,7 @@
       <w:proofErr w:type="spellEnd"/>
       <w:r>
         <w:rPr>
+          <w:color w:val="00B050"/>
           <w:sz w:val="36"/>
           <w:szCs w:val="36"/>
         </w:rPr>
@@ -3760,12 +3856,14 @@
           <w:numId w:val="2"/>
         </w:numPr>
         <w:rPr>
-          <w:sz w:val="36"/>
-          <w:szCs w:val="36"/>
-        </w:rPr>
-      </w:pPr>
-      <w:r>
-        <w:rPr>
+          <w:color w:val="00B050"/>
+          <w:sz w:val="36"/>
+          <w:szCs w:val="36"/>
+        </w:rPr>
+      </w:pPr>
+      <w:r>
+        <w:rPr>
+          <w:color w:val="00B050"/>
           <w:sz w:val="36"/>
           <w:szCs w:val="36"/>
         </w:rPr>
@@ -3773,6 +3871,7 @@
       </w:r>
       <w:r>
         <w:rPr>
+          <w:color w:val="00B050"/>
           <w:sz w:val="36"/>
           <w:szCs w:val="36"/>
         </w:rPr>
@@ -3780,14 +3879,16 @@
       </w:r>
       <w:r>
         <w:rPr>
-          <w:sz w:val="36"/>
-          <w:szCs w:val="36"/>
-        </w:rPr>
-        <w:t xml:space="preserve"> </w:t>
-      </w:r>
-      <w:proofErr w:type="spellStart"/>
-      <w:r>
-        <w:rPr>
+          <w:color w:val="00B050"/>
+          <w:sz w:val="36"/>
+          <w:szCs w:val="36"/>
+        </w:rPr>
+        <w:t xml:space="preserve"> </w:t>
+      </w:r>
+      <w:proofErr w:type="spellStart"/>
+      <w:r>
+        <w:rPr>
+          <w:color w:val="00B050"/>
           <w:sz w:val="36"/>
           <w:szCs w:val="36"/>
         </w:rPr>
@@ -3796,6 +3897,7 @@
       <w:proofErr w:type="spellEnd"/>
       <w:r>
         <w:rPr>
+          <w:color w:val="00B050"/>
           <w:sz w:val="36"/>
           <w:szCs w:val="36"/>
         </w:rPr>
@@ -3810,12 +3912,14 @@
           <w:numId w:val="2"/>
         </w:numPr>
         <w:rPr>
-          <w:sz w:val="36"/>
-          <w:szCs w:val="36"/>
-        </w:rPr>
-      </w:pPr>
-      <w:r>
-        <w:rPr>
+          <w:color w:val="FF0000"/>
+          <w:sz w:val="36"/>
+          <w:szCs w:val="36"/>
+        </w:rPr>
+      </w:pPr>
+      <w:r>
+        <w:rPr>
+          <w:color w:val="FF0000"/>
           <w:sz w:val="36"/>
           <w:szCs w:val="36"/>
         </w:rPr>
@@ -3823,26 +3927,55 @@
       </w:r>
       <w:r>
         <w:rPr>
+          <w:color w:val="FF0000"/>
           <w:sz w:val="36"/>
           <w:szCs w:val="36"/>
         </w:rPr>
         <w:t xml:space="preserve"> – CW</w:t>
       </w:r>
-    </w:p>
-    <w:p>
-      <w:pPr>
-        <w:pStyle w:val="ListParagraph"/>
-        <w:numPr>
-          <w:ilvl w:val="0"/>
-          <w:numId w:val="2"/>
-        </w:numPr>
-        <w:rPr>
-          <w:sz w:val="36"/>
-          <w:szCs w:val="36"/>
-        </w:rPr>
-      </w:pPr>
-      <w:r>
-        <w:rPr>
+      <w:r>
+        <w:rPr>
+          <w:color w:val="FF0000"/>
+          <w:sz w:val="36"/>
+          <w:szCs w:val="36"/>
+        </w:rPr>
+        <w:t xml:space="preserve"> </w:t>
+      </w:r>
+      <w:proofErr w:type="spellStart"/>
+      <w:r>
+        <w:rPr>
+          <w:color w:val="FF0000"/>
+          <w:sz w:val="36"/>
+          <w:szCs w:val="36"/>
+        </w:rPr>
+        <w:t>skender</w:t>
+      </w:r>
+      <w:proofErr w:type="spellEnd"/>
+      <w:r>
+        <w:rPr>
+          <w:color w:val="FF0000"/>
+          <w:sz w:val="36"/>
+          <w:szCs w:val="36"/>
+        </w:rPr>
+        <w:t>? 5.574</w:t>
+      </w:r>
+    </w:p>
+    <w:p>
+      <w:pPr>
+        <w:pStyle w:val="ListParagraph"/>
+        <w:numPr>
+          <w:ilvl w:val="0"/>
+          <w:numId w:val="2"/>
+        </w:numPr>
+        <w:rPr>
+          <w:color w:val="00B050"/>
+          <w:sz w:val="36"/>
+          <w:szCs w:val="36"/>
+        </w:rPr>
+      </w:pPr>
+      <w:r>
+        <w:rPr>
+          <w:color w:val="00B050"/>
           <w:sz w:val="36"/>
           <w:szCs w:val="36"/>
         </w:rPr>
@@ -3851,13 +3984,15 @@
       </w:r>
       <w:r>
         <w:rPr>
-          <w:sz w:val="36"/>
-          <w:szCs w:val="36"/>
-        </w:rPr>
-        <w:t xml:space="preserve"> </w:t>
-      </w:r>
-      <w:r>
-        <w:rPr>
+          <w:color w:val="00B050"/>
+          <w:sz w:val="36"/>
+          <w:szCs w:val="36"/>
+        </w:rPr>
+        <w:t xml:space="preserve"> </w:t>
+      </w:r>
+      <w:r>
+        <w:rPr>
+          <w:color w:val="00B050"/>
           <w:sz w:val="36"/>
           <w:szCs w:val="36"/>
         </w:rPr>
@@ -3865,14 +4000,16 @@
       </w:r>
       <w:r>
         <w:rPr>
-          <w:sz w:val="36"/>
-          <w:szCs w:val="36"/>
-        </w:rPr>
-        <w:t xml:space="preserve"> </w:t>
-      </w:r>
-      <w:proofErr w:type="spellStart"/>
-      <w:r>
-        <w:rPr>
+          <w:color w:val="00B050"/>
+          <w:sz w:val="36"/>
+          <w:szCs w:val="36"/>
+        </w:rPr>
+        <w:t xml:space="preserve"> </w:t>
+      </w:r>
+      <w:proofErr w:type="spellStart"/>
+      <w:r>
+        <w:rPr>
+          <w:color w:val="00B050"/>
           <w:sz w:val="36"/>
           <w:szCs w:val="36"/>
         </w:rPr>
@@ -3881,6 +4018,7 @@
       <w:proofErr w:type="spellEnd"/>
       <w:r>
         <w:rPr>
+          <w:color w:val="00B050"/>
           <w:sz w:val="36"/>
           <w:szCs w:val="36"/>
         </w:rPr>
@@ -3895,12 +4033,14 @@
           <w:numId w:val="2"/>
         </w:numPr>
         <w:rPr>
-          <w:sz w:val="36"/>
-          <w:szCs w:val="36"/>
-        </w:rPr>
-      </w:pPr>
-      <w:r>
-        <w:rPr>
+          <w:color w:val="00B050"/>
+          <w:sz w:val="36"/>
+          <w:szCs w:val="36"/>
+        </w:rPr>
+      </w:pPr>
+      <w:r>
+        <w:rPr>
+          <w:color w:val="00B050"/>
           <w:sz w:val="36"/>
           <w:szCs w:val="36"/>
         </w:rPr>
@@ -3908,13 +4048,15 @@
       </w:r>
       <w:r>
         <w:rPr>
-          <w:sz w:val="36"/>
-          <w:szCs w:val="36"/>
-        </w:rPr>
-        <w:t xml:space="preserve"> </w:t>
-      </w:r>
-      <w:r>
-        <w:rPr>
+          <w:color w:val="00B050"/>
+          <w:sz w:val="36"/>
+          <w:szCs w:val="36"/>
+        </w:rPr>
+        <w:t xml:space="preserve"> </w:t>
+      </w:r>
+      <w:r>
+        <w:rPr>
+          <w:color w:val="00B050"/>
           <w:sz w:val="36"/>
           <w:szCs w:val="36"/>
         </w:rPr>
@@ -3922,6 +4064,7 @@
       </w:r>
       <w:r>
         <w:rPr>
+          <w:color w:val="00B050"/>
           <w:sz w:val="36"/>
           <w:szCs w:val="36"/>
         </w:rPr>
@@ -3929,6 +4072,7 @@
       </w:r>
       <w:r>
         <w:rPr>
+          <w:color w:val="00B050"/>
           <w:sz w:val="36"/>
           <w:szCs w:val="36"/>
         </w:rPr>
@@ -3943,12 +4087,14 @@
           <w:numId w:val="2"/>
         </w:numPr>
         <w:rPr>
-          <w:sz w:val="36"/>
-          <w:szCs w:val="36"/>
-        </w:rPr>
-      </w:pPr>
-      <w:r>
-        <w:rPr>
+          <w:color w:val="00B050"/>
+          <w:sz w:val="36"/>
+          <w:szCs w:val="36"/>
+        </w:rPr>
+      </w:pPr>
+      <w:r>
+        <w:rPr>
+          <w:color w:val="00B050"/>
           <w:sz w:val="36"/>
           <w:szCs w:val="36"/>
         </w:rPr>
@@ -3956,10 +4102,1428 @@
       </w:r>
       <w:r>
         <w:rPr>
-          <w:sz w:val="36"/>
-          <w:szCs w:val="36"/>
-        </w:rPr>
-        <w:t xml:space="preserve"> </w:t>
+          <w:color w:val="00B050"/>
+          <w:sz w:val="36"/>
+          <w:szCs w:val="36"/>
+        </w:rPr>
+        <w:t xml:space="preserve"> </w:t>
+      </w:r>
+      <w:r>
+        <w:rPr>
+          <w:color w:val="00B050"/>
+          <w:sz w:val="36"/>
+          <w:szCs w:val="36"/>
+        </w:rPr>
+        <w:t>3.900 (</w:t>
+      </w:r>
+      <w:proofErr w:type="spellStart"/>
+      <w:r>
+        <w:rPr>
+          <w:color w:val="00B050"/>
+          <w:sz w:val="36"/>
+          <w:szCs w:val="36"/>
+        </w:rPr>
+        <w:t>Ekranas</w:t>
+      </w:r>
+      <w:proofErr w:type="spellEnd"/>
+      <w:r>
+        <w:rPr>
+          <w:color w:val="00B050"/>
+          <w:sz w:val="36"/>
+          <w:szCs w:val="36"/>
+        </w:rPr>
+        <w:t>????)</w:t>
+      </w:r>
+    </w:p>
+    <w:p>
+      <w:pPr>
+        <w:pStyle w:val="ListParagraph"/>
+        <w:numPr>
+          <w:ilvl w:val="0"/>
+          <w:numId w:val="2"/>
+        </w:numPr>
+        <w:rPr>
+          <w:color w:val="00B050"/>
+          <w:sz w:val="36"/>
+          <w:szCs w:val="36"/>
+        </w:rPr>
+      </w:pPr>
+      <w:r>
+        <w:rPr>
+          <w:color w:val="00B050"/>
+          <w:sz w:val="36"/>
+          <w:szCs w:val="36"/>
+        </w:rPr>
+        <w:t xml:space="preserve">Lithuania – </w:t>
+      </w:r>
+      <w:proofErr w:type="spellStart"/>
+      <w:r>
+        <w:rPr>
+          <w:color w:val="00B050"/>
+          <w:sz w:val="36"/>
+          <w:szCs w:val="36"/>
+        </w:rPr>
+        <w:t>Kruoja</w:t>
+      </w:r>
+      <w:proofErr w:type="spellEnd"/>
+      <w:r>
+        <w:rPr>
+          <w:color w:val="00B050"/>
+          <w:sz w:val="36"/>
+          <w:szCs w:val="36"/>
+        </w:rPr>
+        <w:t xml:space="preserve"> </w:t>
+      </w:r>
+      <w:proofErr w:type="spellStart"/>
+      <w:r>
+        <w:rPr>
+          <w:color w:val="00B050"/>
+          <w:sz w:val="36"/>
+          <w:szCs w:val="36"/>
+        </w:rPr>
+        <w:t>Pakruojis</w:t>
+      </w:r>
+      <w:proofErr w:type="spellEnd"/>
+      <w:r>
+        <w:rPr>
+          <w:color w:val="00B050"/>
+          <w:sz w:val="36"/>
+          <w:szCs w:val="36"/>
+        </w:rPr>
+        <w:t xml:space="preserve"> 1.150</w:t>
+      </w:r>
+    </w:p>
+    <w:p>
+      <w:pPr>
+        <w:pStyle w:val="ListParagraph"/>
+        <w:numPr>
+          <w:ilvl w:val="0"/>
+          <w:numId w:val="2"/>
+        </w:numPr>
+        <w:rPr>
+          <w:color w:val="00B050"/>
+          <w:sz w:val="36"/>
+          <w:szCs w:val="36"/>
+        </w:rPr>
+      </w:pPr>
+      <w:r>
+        <w:rPr>
+          <w:color w:val="00B050"/>
+          <w:sz w:val="36"/>
+          <w:szCs w:val="36"/>
+        </w:rPr>
+        <w:t xml:space="preserve">Lithuania - </w:t>
+      </w:r>
+      <w:proofErr w:type="spellStart"/>
+      <w:r>
+        <w:rPr>
+          <w:color w:val="00B050"/>
+          <w:sz w:val="36"/>
+          <w:szCs w:val="36"/>
+        </w:rPr>
+        <w:t>Atlantas</w:t>
+      </w:r>
+      <w:proofErr w:type="spellEnd"/>
+      <w:r>
+        <w:rPr>
+          <w:color w:val="00B050"/>
+          <w:sz w:val="36"/>
+          <w:szCs w:val="36"/>
+        </w:rPr>
+        <w:t xml:space="preserve"> Klaipeda 1.400</w:t>
+      </w:r>
+    </w:p>
+    <w:p>
+      <w:pPr>
+        <w:pStyle w:val="ListParagraph"/>
+        <w:numPr>
+          <w:ilvl w:val="0"/>
+          <w:numId w:val="2"/>
+        </w:numPr>
+        <w:rPr>
+          <w:color w:val="00B050"/>
+          <w:sz w:val="36"/>
+          <w:szCs w:val="36"/>
+        </w:rPr>
+      </w:pPr>
+      <w:r>
+        <w:rPr>
+          <w:color w:val="00B050"/>
+          <w:sz w:val="36"/>
+          <w:szCs w:val="36"/>
+        </w:rPr>
+        <w:t>Macedonia</w:t>
+      </w:r>
+      <w:r>
+        <w:rPr>
+          <w:color w:val="00B050"/>
+          <w:sz w:val="36"/>
+          <w:szCs w:val="36"/>
+        </w:rPr>
+        <w:t xml:space="preserve"> </w:t>
+      </w:r>
+      <w:r>
+        <w:rPr>
+          <w:color w:val="00B050"/>
+          <w:sz w:val="36"/>
+          <w:szCs w:val="36"/>
+        </w:rPr>
+        <w:t>–</w:t>
+      </w:r>
+      <w:r>
+        <w:rPr>
+          <w:color w:val="00B050"/>
+          <w:sz w:val="36"/>
+          <w:szCs w:val="36"/>
+        </w:rPr>
+        <w:t xml:space="preserve"> CW</w:t>
+      </w:r>
+      <w:r>
+        <w:rPr>
+          <w:color w:val="00B050"/>
+          <w:sz w:val="36"/>
+          <w:szCs w:val="36"/>
+        </w:rPr>
+        <w:t xml:space="preserve"> 4.675</w:t>
+      </w:r>
+      <w:r>
+        <w:rPr>
+          <w:color w:val="00B050"/>
+          <w:sz w:val="36"/>
+          <w:szCs w:val="36"/>
+        </w:rPr>
+        <w:t xml:space="preserve"> </w:t>
+      </w:r>
+    </w:p>
+    <w:p>
+      <w:pPr>
+        <w:pStyle w:val="ListParagraph"/>
+        <w:numPr>
+          <w:ilvl w:val="0"/>
+          <w:numId w:val="2"/>
+        </w:numPr>
+        <w:rPr>
+          <w:color w:val="00B050"/>
+          <w:sz w:val="36"/>
+          <w:szCs w:val="36"/>
+        </w:rPr>
+      </w:pPr>
+      <w:r>
+        <w:rPr>
+          <w:color w:val="00B050"/>
+          <w:sz w:val="36"/>
+          <w:szCs w:val="36"/>
+        </w:rPr>
+        <w:t>Macedonia</w:t>
+      </w:r>
+      <w:r>
+        <w:rPr>
+          <w:color w:val="00B050"/>
+          <w:sz w:val="36"/>
+          <w:szCs w:val="36"/>
+        </w:rPr>
+        <w:t xml:space="preserve"> </w:t>
+      </w:r>
+      <w:r>
+        <w:rPr>
+          <w:color w:val="00B050"/>
+          <w:sz w:val="36"/>
+          <w:szCs w:val="36"/>
+        </w:rPr>
+        <w:t>–</w:t>
+      </w:r>
+      <w:r>
+        <w:rPr>
+          <w:color w:val="00B050"/>
+          <w:sz w:val="36"/>
+          <w:szCs w:val="36"/>
+        </w:rPr>
+        <w:t xml:space="preserve"> </w:t>
+      </w:r>
+      <w:proofErr w:type="spellStart"/>
+      <w:r>
+        <w:rPr>
+          <w:color w:val="00B050"/>
+          <w:sz w:val="36"/>
+          <w:szCs w:val="36"/>
+        </w:rPr>
+        <w:t>Rabotnicki</w:t>
+      </w:r>
+      <w:proofErr w:type="spellEnd"/>
+      <w:r>
+        <w:rPr>
+          <w:color w:val="00B050"/>
+          <w:sz w:val="36"/>
+          <w:szCs w:val="36"/>
+        </w:rPr>
+        <w:t xml:space="preserve"> 4.675</w:t>
+      </w:r>
+    </w:p>
+    <w:p>
+      <w:pPr>
+        <w:pStyle w:val="ListParagraph"/>
+        <w:numPr>
+          <w:ilvl w:val="0"/>
+          <w:numId w:val="2"/>
+        </w:numPr>
+        <w:rPr>
+          <w:color w:val="00B050"/>
+          <w:sz w:val="36"/>
+          <w:szCs w:val="36"/>
+        </w:rPr>
+      </w:pPr>
+      <w:r>
+        <w:rPr>
+          <w:color w:val="00B050"/>
+          <w:sz w:val="36"/>
+          <w:szCs w:val="36"/>
+        </w:rPr>
+        <w:t>Macedonia</w:t>
+      </w:r>
+      <w:r>
+        <w:rPr>
+          <w:color w:val="00B050"/>
+          <w:sz w:val="36"/>
+          <w:szCs w:val="36"/>
+        </w:rPr>
+        <w:t xml:space="preserve"> </w:t>
+      </w:r>
+      <w:r>
+        <w:rPr>
+          <w:color w:val="00B050"/>
+          <w:sz w:val="36"/>
+          <w:szCs w:val="36"/>
+        </w:rPr>
+        <w:t>–</w:t>
+      </w:r>
+      <w:r>
+        <w:rPr>
+          <w:color w:val="00B050"/>
+          <w:sz w:val="36"/>
+          <w:szCs w:val="36"/>
+        </w:rPr>
+        <w:t xml:space="preserve"> </w:t>
+      </w:r>
+      <w:proofErr w:type="spellStart"/>
+      <w:r>
+        <w:rPr>
+          <w:color w:val="00B050"/>
+          <w:sz w:val="36"/>
+          <w:szCs w:val="36"/>
+        </w:rPr>
+        <w:t>Shkendija</w:t>
+      </w:r>
+      <w:proofErr w:type="spellEnd"/>
+      <w:r>
+        <w:rPr>
+          <w:color w:val="00B050"/>
+          <w:sz w:val="36"/>
+          <w:szCs w:val="36"/>
+        </w:rPr>
+        <w:t xml:space="preserve"> 2.675</w:t>
+      </w:r>
+    </w:p>
+    <w:p>
+      <w:pPr>
+        <w:pStyle w:val="ListParagraph"/>
+        <w:numPr>
+          <w:ilvl w:val="0"/>
+          <w:numId w:val="2"/>
+        </w:numPr>
+        <w:rPr>
+          <w:color w:val="00B050"/>
+          <w:sz w:val="36"/>
+          <w:szCs w:val="36"/>
+        </w:rPr>
+      </w:pPr>
+      <w:r>
+        <w:rPr>
+          <w:color w:val="00B050"/>
+          <w:sz w:val="36"/>
+          <w:szCs w:val="36"/>
+        </w:rPr>
+        <w:t>Ireland – St. Pats 4.400</w:t>
+      </w:r>
+    </w:p>
+    <w:p>
+      <w:pPr>
+        <w:pStyle w:val="ListParagraph"/>
+        <w:numPr>
+          <w:ilvl w:val="0"/>
+          <w:numId w:val="2"/>
+        </w:numPr>
+        <w:rPr>
+          <w:color w:val="00B050"/>
+          <w:sz w:val="36"/>
+          <w:szCs w:val="36"/>
+        </w:rPr>
+      </w:pPr>
+      <w:r>
+        <w:rPr>
+          <w:color w:val="00B050"/>
+          <w:sz w:val="36"/>
+          <w:szCs w:val="36"/>
+        </w:rPr>
+        <w:t>Ireland – Cork City 1.150</w:t>
+      </w:r>
+    </w:p>
+    <w:p>
+      <w:pPr>
+        <w:pStyle w:val="ListParagraph"/>
+        <w:numPr>
+          <w:ilvl w:val="0"/>
+          <w:numId w:val="2"/>
+        </w:numPr>
+        <w:rPr>
+          <w:sz w:val="36"/>
+          <w:szCs w:val="36"/>
+        </w:rPr>
+      </w:pPr>
+      <w:r>
+        <w:rPr>
+          <w:sz w:val="36"/>
+          <w:szCs w:val="36"/>
+        </w:rPr>
+        <w:t>Ireland - Shamrock Rovers 5.150</w:t>
+      </w:r>
+    </w:p>
+    <w:p>
+      <w:pPr>
+        <w:pStyle w:val="ListParagraph"/>
+        <w:numPr>
+          <w:ilvl w:val="0"/>
+          <w:numId w:val="2"/>
+        </w:numPr>
+        <w:rPr>
+          <w:color w:val="00B050"/>
+          <w:sz w:val="36"/>
+          <w:szCs w:val="36"/>
+        </w:rPr>
+      </w:pPr>
+      <w:r>
+        <w:rPr>
+          <w:color w:val="00B050"/>
+          <w:sz w:val="36"/>
+          <w:szCs w:val="36"/>
+        </w:rPr>
+        <w:t>Luxembourg</w:t>
+      </w:r>
+      <w:r>
+        <w:rPr>
+          <w:color w:val="00B050"/>
+          <w:sz w:val="36"/>
+          <w:szCs w:val="36"/>
+        </w:rPr>
+        <w:t xml:space="preserve"> </w:t>
+      </w:r>
+      <w:r>
+        <w:rPr>
+          <w:color w:val="00B050"/>
+          <w:sz w:val="36"/>
+          <w:szCs w:val="36"/>
+        </w:rPr>
+        <w:t>–</w:t>
+      </w:r>
+      <w:r>
+        <w:rPr>
+          <w:color w:val="00B050"/>
+          <w:sz w:val="36"/>
+          <w:szCs w:val="36"/>
+        </w:rPr>
+        <w:t xml:space="preserve"> CW</w:t>
+      </w:r>
+      <w:r>
+        <w:rPr>
+          <w:color w:val="00B050"/>
+          <w:sz w:val="36"/>
+          <w:szCs w:val="36"/>
+        </w:rPr>
+        <w:t xml:space="preserve"> 5.025</w:t>
+      </w:r>
+    </w:p>
+    <w:p>
+      <w:pPr>
+        <w:pStyle w:val="ListParagraph"/>
+        <w:numPr>
+          <w:ilvl w:val="0"/>
+          <w:numId w:val="2"/>
+        </w:numPr>
+        <w:rPr>
+          <w:color w:val="00B050"/>
+          <w:sz w:val="36"/>
+          <w:szCs w:val="36"/>
+        </w:rPr>
+      </w:pPr>
+      <w:r>
+        <w:rPr>
+          <w:color w:val="00B050"/>
+          <w:sz w:val="36"/>
+          <w:szCs w:val="36"/>
+        </w:rPr>
+        <w:t>Luxembourg</w:t>
+      </w:r>
+      <w:r>
+        <w:rPr>
+          <w:color w:val="00B050"/>
+          <w:sz w:val="36"/>
+          <w:szCs w:val="36"/>
+        </w:rPr>
+        <w:t xml:space="preserve"> – </w:t>
+      </w:r>
+      <w:proofErr w:type="spellStart"/>
+      <w:r>
+        <w:rPr>
+          <w:color w:val="00B050"/>
+          <w:sz w:val="36"/>
+          <w:szCs w:val="36"/>
+        </w:rPr>
+        <w:t>Progres</w:t>
+      </w:r>
+      <w:proofErr w:type="spellEnd"/>
+      <w:r>
+        <w:rPr>
+          <w:color w:val="00B050"/>
+          <w:sz w:val="36"/>
+          <w:szCs w:val="36"/>
+        </w:rPr>
+        <w:t xml:space="preserve"> </w:t>
+      </w:r>
+      <w:proofErr w:type="spellStart"/>
+      <w:r>
+        <w:rPr>
+          <w:color w:val="00B050"/>
+          <w:sz w:val="36"/>
+          <w:szCs w:val="36"/>
+        </w:rPr>
+        <w:t>Niedercorn</w:t>
+      </w:r>
+      <w:proofErr w:type="spellEnd"/>
+      <w:r>
+        <w:rPr>
+          <w:color w:val="00B050"/>
+          <w:sz w:val="36"/>
+          <w:szCs w:val="36"/>
+        </w:rPr>
+        <w:t xml:space="preserve"> 1.025</w:t>
+      </w:r>
+    </w:p>
+    <w:p>
+      <w:pPr>
+        <w:pStyle w:val="ListParagraph"/>
+        <w:numPr>
+          <w:ilvl w:val="0"/>
+          <w:numId w:val="2"/>
+        </w:numPr>
+        <w:rPr>
+          <w:color w:val="00B050"/>
+          <w:sz w:val="36"/>
+          <w:szCs w:val="36"/>
+        </w:rPr>
+      </w:pPr>
+      <w:r>
+        <w:rPr>
+          <w:color w:val="00B050"/>
+          <w:sz w:val="36"/>
+          <w:szCs w:val="36"/>
+        </w:rPr>
+        <w:t>Luxembourg</w:t>
+      </w:r>
+      <w:r>
+        <w:rPr>
+          <w:color w:val="00B050"/>
+          <w:sz w:val="36"/>
+          <w:szCs w:val="36"/>
+        </w:rPr>
+        <w:t xml:space="preserve"> – F91 </w:t>
+      </w:r>
+      <w:proofErr w:type="spellStart"/>
+      <w:r>
+        <w:rPr>
+          <w:color w:val="00B050"/>
+          <w:sz w:val="36"/>
+          <w:szCs w:val="36"/>
+        </w:rPr>
+        <w:t>Dudelange</w:t>
+      </w:r>
+      <w:proofErr w:type="spellEnd"/>
+      <w:r>
+        <w:rPr>
+          <w:color w:val="00B050"/>
+          <w:sz w:val="36"/>
+          <w:szCs w:val="36"/>
+        </w:rPr>
+        <w:t xml:space="preserve"> 5.025</w:t>
+      </w:r>
+    </w:p>
+    <w:p>
+      <w:pPr>
+        <w:pStyle w:val="ListParagraph"/>
+        <w:numPr>
+          <w:ilvl w:val="0"/>
+          <w:numId w:val="2"/>
+        </w:numPr>
+        <w:rPr>
+          <w:color w:val="00B050"/>
+          <w:sz w:val="36"/>
+          <w:szCs w:val="36"/>
+        </w:rPr>
+      </w:pPr>
+      <w:r>
+        <w:rPr>
+          <w:color w:val="00B050"/>
+          <w:sz w:val="36"/>
+          <w:szCs w:val="36"/>
+        </w:rPr>
+        <w:t>Malta</w:t>
+      </w:r>
+      <w:r>
+        <w:rPr>
+          <w:color w:val="00B050"/>
+          <w:sz w:val="36"/>
+          <w:szCs w:val="36"/>
+        </w:rPr>
+        <w:t xml:space="preserve"> </w:t>
+      </w:r>
+      <w:r>
+        <w:rPr>
+          <w:color w:val="00B050"/>
+          <w:sz w:val="36"/>
+          <w:szCs w:val="36"/>
+        </w:rPr>
+        <w:t>–</w:t>
+      </w:r>
+      <w:r>
+        <w:rPr>
+          <w:color w:val="00B050"/>
+          <w:sz w:val="36"/>
+          <w:szCs w:val="36"/>
+        </w:rPr>
+        <w:t xml:space="preserve"> CW</w:t>
+      </w:r>
+      <w:r>
+        <w:rPr>
+          <w:color w:val="00B050"/>
+          <w:sz w:val="36"/>
+          <w:szCs w:val="36"/>
+        </w:rPr>
+        <w:t xml:space="preserve"> 4.841</w:t>
+      </w:r>
+    </w:p>
+    <w:p>
+      <w:pPr>
+        <w:pStyle w:val="ListParagraph"/>
+        <w:numPr>
+          <w:ilvl w:val="0"/>
+          <w:numId w:val="2"/>
+        </w:numPr>
+        <w:rPr>
+          <w:color w:val="00B050"/>
+          <w:sz w:val="36"/>
+          <w:szCs w:val="36"/>
+        </w:rPr>
+      </w:pPr>
+      <w:r>
+        <w:rPr>
+          <w:color w:val="00B050"/>
+          <w:sz w:val="36"/>
+          <w:szCs w:val="36"/>
+        </w:rPr>
+        <w:t>Malta</w:t>
+      </w:r>
+      <w:r>
+        <w:rPr>
+          <w:color w:val="00B050"/>
+          <w:sz w:val="36"/>
+          <w:szCs w:val="36"/>
+        </w:rPr>
+        <w:t xml:space="preserve"> </w:t>
+      </w:r>
+      <w:r>
+        <w:rPr>
+          <w:color w:val="00B050"/>
+          <w:sz w:val="36"/>
+          <w:szCs w:val="36"/>
+        </w:rPr>
+        <w:t>–</w:t>
+      </w:r>
+      <w:r>
+        <w:rPr>
+          <w:color w:val="00B050"/>
+          <w:sz w:val="36"/>
+          <w:szCs w:val="36"/>
+        </w:rPr>
+        <w:t xml:space="preserve"> </w:t>
+      </w:r>
+      <w:proofErr w:type="spellStart"/>
+      <w:r>
+        <w:rPr>
+          <w:color w:val="00B050"/>
+          <w:sz w:val="36"/>
+          <w:szCs w:val="36"/>
+        </w:rPr>
+        <w:t>Birkirkara</w:t>
+      </w:r>
+      <w:proofErr w:type="spellEnd"/>
+      <w:r>
+        <w:rPr>
+          <w:color w:val="00B050"/>
+          <w:sz w:val="36"/>
+          <w:szCs w:val="36"/>
+        </w:rPr>
+        <w:t xml:space="preserve"> 3.591</w:t>
+      </w:r>
+    </w:p>
+    <w:p>
+      <w:pPr>
+        <w:pStyle w:val="ListParagraph"/>
+        <w:numPr>
+          <w:ilvl w:val="0"/>
+          <w:numId w:val="2"/>
+        </w:numPr>
+        <w:rPr>
+          <w:color w:val="00B050"/>
+          <w:sz w:val="36"/>
+          <w:szCs w:val="36"/>
+        </w:rPr>
+      </w:pPr>
+      <w:r>
+        <w:rPr>
+          <w:color w:val="00B050"/>
+          <w:sz w:val="36"/>
+          <w:szCs w:val="36"/>
+        </w:rPr>
+        <w:t>Malta</w:t>
+      </w:r>
+      <w:r>
+        <w:rPr>
+          <w:color w:val="00B050"/>
+          <w:sz w:val="36"/>
+          <w:szCs w:val="36"/>
+        </w:rPr>
+        <w:t xml:space="preserve"> </w:t>
+      </w:r>
+      <w:r>
+        <w:rPr>
+          <w:color w:val="00B050"/>
+          <w:sz w:val="36"/>
+          <w:szCs w:val="36"/>
+        </w:rPr>
+        <w:t>–</w:t>
+      </w:r>
+      <w:r>
+        <w:rPr>
+          <w:color w:val="00B050"/>
+          <w:sz w:val="36"/>
+          <w:szCs w:val="36"/>
+        </w:rPr>
+        <w:t xml:space="preserve"> Valletta</w:t>
+      </w:r>
+      <w:r>
+        <w:rPr>
+          <w:color w:val="00B050"/>
+          <w:sz w:val="36"/>
+          <w:szCs w:val="36"/>
+        </w:rPr>
+        <w:t xml:space="preserve"> 4.841</w:t>
+      </w:r>
+    </w:p>
+    <w:p>
+      <w:pPr>
+        <w:pStyle w:val="ListParagraph"/>
+        <w:numPr>
+          <w:ilvl w:val="0"/>
+          <w:numId w:val="2"/>
+        </w:numPr>
+        <w:rPr>
+          <w:color w:val="00B050"/>
+          <w:sz w:val="36"/>
+          <w:szCs w:val="36"/>
+        </w:rPr>
+      </w:pPr>
+      <w:r>
+        <w:rPr>
+          <w:color w:val="00B050"/>
+          <w:sz w:val="36"/>
+          <w:szCs w:val="36"/>
+        </w:rPr>
+        <w:t>Liechtenstein</w:t>
+      </w:r>
+      <w:r>
+        <w:rPr>
+          <w:color w:val="00B050"/>
+          <w:sz w:val="36"/>
+          <w:szCs w:val="36"/>
+        </w:rPr>
+        <w:t xml:space="preserve"> </w:t>
+      </w:r>
+      <w:r>
+        <w:rPr>
+          <w:color w:val="00B050"/>
+          <w:sz w:val="36"/>
+          <w:szCs w:val="36"/>
+        </w:rPr>
+        <w:t>–</w:t>
+      </w:r>
+      <w:r>
+        <w:rPr>
+          <w:color w:val="00B050"/>
+          <w:sz w:val="36"/>
+          <w:szCs w:val="36"/>
+        </w:rPr>
+        <w:t xml:space="preserve"> CW</w:t>
+      </w:r>
+      <w:r>
+        <w:rPr>
+          <w:color w:val="00B050"/>
+          <w:sz w:val="36"/>
+          <w:szCs w:val="36"/>
+        </w:rPr>
+        <w:t xml:space="preserve"> 3.450</w:t>
+      </w:r>
+    </w:p>
+    <w:p>
+      <w:pPr>
+        <w:pStyle w:val="ListParagraph"/>
+        <w:numPr>
+          <w:ilvl w:val="0"/>
+          <w:numId w:val="2"/>
+        </w:numPr>
+        <w:rPr>
+          <w:color w:val="00B050"/>
+          <w:sz w:val="36"/>
+          <w:szCs w:val="36"/>
+        </w:rPr>
+      </w:pPr>
+      <w:r>
+        <w:rPr>
+          <w:color w:val="00B050"/>
+          <w:sz w:val="36"/>
+          <w:szCs w:val="36"/>
+        </w:rPr>
+        <w:t>Northern Ireland</w:t>
+      </w:r>
+      <w:r>
+        <w:rPr>
+          <w:color w:val="00B050"/>
+          <w:sz w:val="36"/>
+          <w:szCs w:val="36"/>
+        </w:rPr>
+        <w:t xml:space="preserve"> </w:t>
+      </w:r>
+      <w:r>
+        <w:rPr>
+          <w:color w:val="00B050"/>
+          <w:sz w:val="36"/>
+          <w:szCs w:val="36"/>
+        </w:rPr>
+        <w:t>–</w:t>
+      </w:r>
+      <w:r>
+        <w:rPr>
+          <w:color w:val="00B050"/>
+          <w:sz w:val="36"/>
+          <w:szCs w:val="36"/>
+        </w:rPr>
+        <w:t xml:space="preserve"> CW</w:t>
+      </w:r>
+      <w:r>
+        <w:rPr>
+          <w:color w:val="00B050"/>
+          <w:sz w:val="36"/>
+          <w:szCs w:val="36"/>
+        </w:rPr>
+        <w:t xml:space="preserve"> 4.975</w:t>
+      </w:r>
+    </w:p>
+    <w:p>
+      <w:pPr>
+        <w:pStyle w:val="ListParagraph"/>
+        <w:numPr>
+          <w:ilvl w:val="0"/>
+          <w:numId w:val="2"/>
+        </w:numPr>
+        <w:rPr>
+          <w:color w:val="00B050"/>
+          <w:sz w:val="36"/>
+          <w:szCs w:val="36"/>
+        </w:rPr>
+      </w:pPr>
+      <w:r>
+        <w:rPr>
+          <w:color w:val="00B050"/>
+          <w:sz w:val="36"/>
+          <w:szCs w:val="36"/>
+        </w:rPr>
+        <w:t>Northern Ireland</w:t>
+      </w:r>
+      <w:r>
+        <w:rPr>
+          <w:color w:val="00B050"/>
+          <w:sz w:val="36"/>
+          <w:szCs w:val="36"/>
+        </w:rPr>
+        <w:t xml:space="preserve"> </w:t>
+      </w:r>
+      <w:r>
+        <w:rPr>
+          <w:color w:val="00B050"/>
+          <w:sz w:val="36"/>
+          <w:szCs w:val="36"/>
+        </w:rPr>
+        <w:t>–</w:t>
+      </w:r>
+      <w:r>
+        <w:rPr>
+          <w:color w:val="00B050"/>
+          <w:sz w:val="36"/>
+          <w:szCs w:val="36"/>
+        </w:rPr>
+        <w:t xml:space="preserve"> Linfield</w:t>
+      </w:r>
+      <w:r>
+        <w:rPr>
+          <w:color w:val="00B050"/>
+          <w:sz w:val="36"/>
+          <w:szCs w:val="36"/>
+        </w:rPr>
+        <w:t xml:space="preserve"> 4.975</w:t>
+      </w:r>
+    </w:p>
+    <w:p>
+      <w:pPr>
+        <w:pStyle w:val="ListParagraph"/>
+        <w:numPr>
+          <w:ilvl w:val="0"/>
+          <w:numId w:val="2"/>
+        </w:numPr>
+        <w:rPr>
+          <w:color w:val="00B050"/>
+          <w:sz w:val="36"/>
+          <w:szCs w:val="36"/>
+        </w:rPr>
+      </w:pPr>
+      <w:r>
+        <w:rPr>
+          <w:color w:val="00B050"/>
+          <w:sz w:val="36"/>
+          <w:szCs w:val="36"/>
+        </w:rPr>
+        <w:t>Northern Ireland</w:t>
+      </w:r>
+      <w:r>
+        <w:rPr>
+          <w:color w:val="00B050"/>
+          <w:sz w:val="36"/>
+          <w:szCs w:val="36"/>
+        </w:rPr>
+        <w:t xml:space="preserve"> </w:t>
+      </w:r>
+      <w:r>
+        <w:rPr>
+          <w:color w:val="00B050"/>
+          <w:sz w:val="36"/>
+          <w:szCs w:val="36"/>
+        </w:rPr>
+        <w:t>–</w:t>
+      </w:r>
+      <w:r>
+        <w:rPr>
+          <w:color w:val="00B050"/>
+          <w:sz w:val="36"/>
+          <w:szCs w:val="36"/>
+        </w:rPr>
+        <w:t xml:space="preserve"> </w:t>
+      </w:r>
+      <w:proofErr w:type="spellStart"/>
+      <w:r>
+        <w:rPr>
+          <w:color w:val="00B050"/>
+          <w:sz w:val="36"/>
+          <w:szCs w:val="36"/>
+        </w:rPr>
+        <w:t>Portadown</w:t>
+      </w:r>
+      <w:proofErr w:type="spellEnd"/>
+      <w:r>
+        <w:rPr>
+          <w:color w:val="00B050"/>
+          <w:sz w:val="36"/>
+          <w:szCs w:val="36"/>
+        </w:rPr>
+        <w:t xml:space="preserve"> 1.975</w:t>
+      </w:r>
+    </w:p>
+    <w:p>
+      <w:pPr>
+        <w:pStyle w:val="ListParagraph"/>
+        <w:numPr>
+          <w:ilvl w:val="0"/>
+          <w:numId w:val="2"/>
+        </w:numPr>
+        <w:rPr>
+          <w:color w:val="00B050"/>
+          <w:sz w:val="36"/>
+          <w:szCs w:val="36"/>
+        </w:rPr>
+      </w:pPr>
+      <w:r>
+        <w:rPr>
+          <w:color w:val="00B050"/>
+          <w:sz w:val="36"/>
+          <w:szCs w:val="36"/>
+        </w:rPr>
+        <w:t>Wales</w:t>
+      </w:r>
+      <w:r>
+        <w:rPr>
+          <w:color w:val="00B050"/>
+          <w:sz w:val="36"/>
+          <w:szCs w:val="36"/>
+        </w:rPr>
+        <w:t xml:space="preserve"> </w:t>
+      </w:r>
+      <w:r>
+        <w:rPr>
+          <w:color w:val="00B050"/>
+          <w:sz w:val="36"/>
+          <w:szCs w:val="36"/>
+        </w:rPr>
+        <w:t>–</w:t>
+      </w:r>
+      <w:r>
+        <w:rPr>
+          <w:color w:val="00B050"/>
+          <w:sz w:val="36"/>
+          <w:szCs w:val="36"/>
+        </w:rPr>
+        <w:t xml:space="preserve"> CW</w:t>
+      </w:r>
+      <w:r>
+        <w:rPr>
+          <w:color w:val="00B050"/>
+          <w:sz w:val="36"/>
+          <w:szCs w:val="36"/>
+        </w:rPr>
+        <w:t xml:space="preserve"> 3.075</w:t>
+      </w:r>
+    </w:p>
+    <w:p>
+      <w:pPr>
+        <w:pStyle w:val="ListParagraph"/>
+        <w:numPr>
+          <w:ilvl w:val="0"/>
+          <w:numId w:val="2"/>
+        </w:numPr>
+        <w:rPr>
+          <w:color w:val="00B050"/>
+          <w:sz w:val="36"/>
+          <w:szCs w:val="36"/>
+        </w:rPr>
+      </w:pPr>
+      <w:r>
+        <w:rPr>
+          <w:color w:val="00B050"/>
+          <w:sz w:val="36"/>
+          <w:szCs w:val="36"/>
+        </w:rPr>
+        <w:t>Wales</w:t>
+      </w:r>
+      <w:r>
+        <w:rPr>
+          <w:color w:val="00B050"/>
+          <w:sz w:val="36"/>
+          <w:szCs w:val="36"/>
+        </w:rPr>
+        <w:t xml:space="preserve"> – </w:t>
+      </w:r>
+      <w:proofErr w:type="spellStart"/>
+      <w:r>
+        <w:rPr>
+          <w:color w:val="00B050"/>
+          <w:sz w:val="36"/>
+          <w:szCs w:val="36"/>
+        </w:rPr>
+        <w:t>Bala</w:t>
+      </w:r>
+      <w:proofErr w:type="spellEnd"/>
+      <w:r>
+        <w:rPr>
+          <w:color w:val="00B050"/>
+          <w:sz w:val="36"/>
+          <w:szCs w:val="36"/>
+        </w:rPr>
+        <w:t xml:space="preserve"> Town</w:t>
+      </w:r>
+      <w:r>
+        <w:rPr>
+          <w:color w:val="00B050"/>
+          <w:sz w:val="36"/>
+          <w:szCs w:val="36"/>
+        </w:rPr>
+        <w:t xml:space="preserve"> 0.825</w:t>
+      </w:r>
+    </w:p>
+    <w:p>
+      <w:pPr>
+        <w:pStyle w:val="ListParagraph"/>
+        <w:numPr>
+          <w:ilvl w:val="0"/>
+          <w:numId w:val="2"/>
+        </w:numPr>
+        <w:rPr>
+          <w:color w:val="00B050"/>
+          <w:sz w:val="36"/>
+          <w:szCs w:val="36"/>
+        </w:rPr>
+      </w:pPr>
+      <w:r>
+        <w:rPr>
+          <w:color w:val="00B050"/>
+          <w:sz w:val="36"/>
+          <w:szCs w:val="36"/>
+        </w:rPr>
+        <w:t>Wales</w:t>
+      </w:r>
+      <w:r>
+        <w:rPr>
+          <w:color w:val="00B050"/>
+          <w:sz w:val="36"/>
+          <w:szCs w:val="36"/>
+        </w:rPr>
+        <w:t xml:space="preserve"> – Airbus UK</w:t>
+      </w:r>
+      <w:r>
+        <w:rPr>
+          <w:color w:val="00B050"/>
+          <w:sz w:val="36"/>
+          <w:szCs w:val="36"/>
+        </w:rPr>
+        <w:t xml:space="preserve"> 1.075</w:t>
+      </w:r>
+    </w:p>
+    <w:p>
+      <w:pPr>
+        <w:pStyle w:val="ListParagraph"/>
+        <w:numPr>
+          <w:ilvl w:val="0"/>
+          <w:numId w:val="2"/>
+        </w:numPr>
+        <w:rPr>
+          <w:color w:val="00B050"/>
+          <w:sz w:val="36"/>
+          <w:szCs w:val="36"/>
+        </w:rPr>
+      </w:pPr>
+      <w:r>
+        <w:rPr>
+          <w:color w:val="00B050"/>
+          <w:sz w:val="36"/>
+          <w:szCs w:val="36"/>
+        </w:rPr>
+        <w:t>Armenia</w:t>
+      </w:r>
+      <w:r>
+        <w:rPr>
+          <w:color w:val="00B050"/>
+          <w:sz w:val="36"/>
+          <w:szCs w:val="36"/>
+        </w:rPr>
+        <w:t xml:space="preserve"> </w:t>
+      </w:r>
+      <w:r>
+        <w:rPr>
+          <w:color w:val="00B050"/>
+          <w:sz w:val="36"/>
+          <w:szCs w:val="36"/>
+        </w:rPr>
+        <w:t>–</w:t>
+      </w:r>
+      <w:r>
+        <w:rPr>
+          <w:color w:val="00B050"/>
+          <w:sz w:val="36"/>
+          <w:szCs w:val="36"/>
+        </w:rPr>
+        <w:t xml:space="preserve"> CW</w:t>
+      </w:r>
+      <w:r>
+        <w:rPr>
+          <w:color w:val="00B050"/>
+          <w:sz w:val="36"/>
+          <w:szCs w:val="36"/>
+        </w:rPr>
+        <w:t xml:space="preserve"> 3.550</w:t>
+      </w:r>
+    </w:p>
+    <w:p>
+      <w:pPr>
+        <w:pStyle w:val="ListParagraph"/>
+        <w:numPr>
+          <w:ilvl w:val="0"/>
+          <w:numId w:val="2"/>
+        </w:numPr>
+        <w:rPr>
+          <w:color w:val="00B050"/>
+          <w:sz w:val="36"/>
+          <w:szCs w:val="36"/>
+        </w:rPr>
+      </w:pPr>
+      <w:r>
+        <w:rPr>
+          <w:color w:val="00B050"/>
+          <w:sz w:val="36"/>
+          <w:szCs w:val="36"/>
+        </w:rPr>
+        <w:t>Armenia</w:t>
+      </w:r>
+      <w:r>
+        <w:rPr>
+          <w:color w:val="00B050"/>
+          <w:sz w:val="36"/>
+          <w:szCs w:val="36"/>
+        </w:rPr>
+        <w:t xml:space="preserve"> </w:t>
+      </w:r>
+      <w:r>
+        <w:rPr>
+          <w:color w:val="00B050"/>
+          <w:sz w:val="36"/>
+          <w:szCs w:val="36"/>
+        </w:rPr>
+        <w:t>–</w:t>
+      </w:r>
+      <w:r>
+        <w:rPr>
+          <w:color w:val="00B050"/>
+          <w:sz w:val="36"/>
+          <w:szCs w:val="36"/>
+        </w:rPr>
+        <w:t xml:space="preserve"> </w:t>
+      </w:r>
+      <w:proofErr w:type="spellStart"/>
+      <w:r>
+        <w:rPr>
+          <w:color w:val="00B050"/>
+          <w:sz w:val="36"/>
+          <w:szCs w:val="36"/>
+        </w:rPr>
+        <w:t>Pyunik</w:t>
+      </w:r>
+      <w:proofErr w:type="spellEnd"/>
+      <w:r>
+        <w:rPr>
+          <w:color w:val="00B050"/>
+          <w:sz w:val="36"/>
+          <w:szCs w:val="36"/>
+        </w:rPr>
+        <w:t xml:space="preserve"> </w:t>
+      </w:r>
+      <w:r>
+        <w:rPr>
+          <w:color w:val="00B050"/>
+          <w:sz w:val="36"/>
+          <w:szCs w:val="36"/>
+        </w:rPr>
+        <w:t>Yerevan 3</w:t>
+      </w:r>
+      <w:r>
+        <w:rPr>
+          <w:color w:val="00B050"/>
+          <w:sz w:val="36"/>
+          <w:szCs w:val="36"/>
+        </w:rPr>
+        <w:t>.550</w:t>
+      </w:r>
+    </w:p>
+    <w:p>
+      <w:pPr>
+        <w:pStyle w:val="ListParagraph"/>
+        <w:numPr>
+          <w:ilvl w:val="0"/>
+          <w:numId w:val="2"/>
+        </w:numPr>
+        <w:rPr>
+          <w:color w:val="00B050"/>
+          <w:sz w:val="36"/>
+          <w:szCs w:val="36"/>
+        </w:rPr>
+      </w:pPr>
+      <w:r>
+        <w:rPr>
+          <w:color w:val="00B050"/>
+          <w:sz w:val="36"/>
+          <w:szCs w:val="36"/>
+        </w:rPr>
+        <w:t>Armenia</w:t>
+      </w:r>
+      <w:r>
+        <w:rPr>
+          <w:color w:val="00B050"/>
+          <w:sz w:val="36"/>
+          <w:szCs w:val="36"/>
+        </w:rPr>
+        <w:t xml:space="preserve"> </w:t>
+      </w:r>
+      <w:r>
+        <w:rPr>
+          <w:color w:val="00B050"/>
+          <w:sz w:val="36"/>
+          <w:szCs w:val="36"/>
+        </w:rPr>
+        <w:t>–</w:t>
+      </w:r>
+      <w:r>
+        <w:rPr>
+          <w:color w:val="00B050"/>
+          <w:sz w:val="36"/>
+          <w:szCs w:val="36"/>
+        </w:rPr>
+        <w:t xml:space="preserve"> </w:t>
+      </w:r>
+      <w:proofErr w:type="spellStart"/>
+      <w:r>
+        <w:rPr>
+          <w:color w:val="00B050"/>
+          <w:sz w:val="36"/>
+          <w:szCs w:val="36"/>
+        </w:rPr>
+        <w:t>Shirak</w:t>
+      </w:r>
+      <w:proofErr w:type="spellEnd"/>
+      <w:r>
+        <w:rPr>
+          <w:color w:val="00B050"/>
+          <w:sz w:val="36"/>
+          <w:szCs w:val="36"/>
+        </w:rPr>
+        <w:t xml:space="preserve"> 2.300</w:t>
+      </w:r>
+    </w:p>
+    <w:p>
+      <w:pPr>
+        <w:pStyle w:val="ListParagraph"/>
+        <w:numPr>
+          <w:ilvl w:val="0"/>
+          <w:numId w:val="2"/>
+        </w:numPr>
+        <w:rPr>
+          <w:color w:val="00B050"/>
+          <w:sz w:val="36"/>
+          <w:szCs w:val="36"/>
+        </w:rPr>
+      </w:pPr>
+      <w:r>
+        <w:rPr>
+          <w:color w:val="00B050"/>
+          <w:sz w:val="36"/>
+          <w:szCs w:val="36"/>
+        </w:rPr>
+        <w:lastRenderedPageBreak/>
+        <w:t xml:space="preserve">Estonia </w:t>
+      </w:r>
+      <w:r>
+        <w:rPr>
+          <w:color w:val="00B050"/>
+          <w:sz w:val="36"/>
+          <w:szCs w:val="36"/>
+        </w:rPr>
+        <w:t>–</w:t>
+      </w:r>
+      <w:r>
+        <w:rPr>
+          <w:color w:val="00B050"/>
+          <w:sz w:val="36"/>
+          <w:szCs w:val="36"/>
+        </w:rPr>
+        <w:t xml:space="preserve"> CW</w:t>
+      </w:r>
+      <w:r>
+        <w:rPr>
+          <w:color w:val="00B050"/>
+          <w:sz w:val="36"/>
+          <w:szCs w:val="36"/>
+        </w:rPr>
+        <w:t xml:space="preserve"> 3.200</w:t>
+      </w:r>
+    </w:p>
+    <w:p>
+      <w:pPr>
+        <w:pStyle w:val="ListParagraph"/>
+        <w:numPr>
+          <w:ilvl w:val="0"/>
+          <w:numId w:val="2"/>
+        </w:numPr>
+        <w:rPr>
+          <w:color w:val="00B050"/>
+          <w:sz w:val="36"/>
+          <w:szCs w:val="36"/>
+        </w:rPr>
+      </w:pPr>
+      <w:r>
+        <w:rPr>
+          <w:color w:val="00B050"/>
+          <w:sz w:val="36"/>
+          <w:szCs w:val="36"/>
+        </w:rPr>
+        <w:t xml:space="preserve">Estonia – </w:t>
+      </w:r>
+      <w:proofErr w:type="spellStart"/>
+      <w:r>
+        <w:rPr>
+          <w:color w:val="00B050"/>
+          <w:sz w:val="36"/>
+          <w:szCs w:val="36"/>
+        </w:rPr>
+        <w:t>Kalev</w:t>
+      </w:r>
+      <w:proofErr w:type="spellEnd"/>
+      <w:r>
+        <w:rPr>
+          <w:color w:val="00B050"/>
+          <w:sz w:val="36"/>
+          <w:szCs w:val="36"/>
+        </w:rPr>
+        <w:t xml:space="preserve"> </w:t>
+      </w:r>
+      <w:proofErr w:type="spellStart"/>
+      <w:r>
+        <w:rPr>
+          <w:color w:val="00B050"/>
+          <w:sz w:val="36"/>
+          <w:szCs w:val="36"/>
+        </w:rPr>
+        <w:t>Sillamäe</w:t>
+      </w:r>
+      <w:proofErr w:type="spellEnd"/>
+      <w:r>
+        <w:rPr>
+          <w:color w:val="00B050"/>
+          <w:sz w:val="36"/>
+          <w:szCs w:val="36"/>
+        </w:rPr>
+        <w:t xml:space="preserve"> 1.700</w:t>
+      </w:r>
+    </w:p>
+    <w:p>
+      <w:pPr>
+        <w:pStyle w:val="ListParagraph"/>
+        <w:numPr>
+          <w:ilvl w:val="0"/>
+          <w:numId w:val="2"/>
+        </w:numPr>
+        <w:rPr>
+          <w:color w:val="00B050"/>
+          <w:sz w:val="36"/>
+          <w:szCs w:val="36"/>
+        </w:rPr>
+      </w:pPr>
+      <w:r>
+        <w:rPr>
+          <w:color w:val="00B050"/>
+          <w:sz w:val="36"/>
+          <w:szCs w:val="36"/>
+        </w:rPr>
+        <w:t>Estonia – Flora Tallinn 3.200</w:t>
       </w:r>
       <w:bookmarkStart w:id="0" w:name="_GoBack"/>
       <w:bookmarkEnd w:id="0"/>
@@ -3972,121 +5536,290 @@
           <w:numId w:val="2"/>
         </w:numPr>
         <w:rPr>
-          <w:sz w:val="36"/>
-          <w:szCs w:val="36"/>
-        </w:rPr>
-      </w:pPr>
-      <w:r>
-        <w:rPr>
-          <w:sz w:val="36"/>
-          <w:szCs w:val="36"/>
-        </w:rPr>
-        <w:t xml:space="preserve">Lithuania – </w:t>
-      </w:r>
-      <w:proofErr w:type="spellStart"/>
-      <w:r>
-        <w:rPr>
-          <w:sz w:val="36"/>
-          <w:szCs w:val="36"/>
-        </w:rPr>
-        <w:t>Kruoja</w:t>
-      </w:r>
-      <w:proofErr w:type="spellEnd"/>
-      <w:r>
-        <w:rPr>
-          <w:sz w:val="36"/>
-          <w:szCs w:val="36"/>
-        </w:rPr>
-        <w:t xml:space="preserve"> </w:t>
-      </w:r>
-      <w:proofErr w:type="spellStart"/>
-      <w:r>
-        <w:rPr>
-          <w:sz w:val="36"/>
-          <w:szCs w:val="36"/>
-        </w:rPr>
-        <w:t>Pakruojis</w:t>
-      </w:r>
-      <w:proofErr w:type="spellEnd"/>
-      <w:r>
-        <w:rPr>
-          <w:sz w:val="36"/>
-          <w:szCs w:val="36"/>
-        </w:rPr>
-        <w:t xml:space="preserve"> 1.150</w:t>
-      </w:r>
-    </w:p>
-    <w:p>
-      <w:pPr>
-        <w:pStyle w:val="ListParagraph"/>
-        <w:numPr>
-          <w:ilvl w:val="0"/>
-          <w:numId w:val="2"/>
-        </w:numPr>
-        <w:rPr>
-          <w:sz w:val="36"/>
-          <w:szCs w:val="36"/>
-        </w:rPr>
-      </w:pPr>
-      <w:r>
-        <w:rPr>
-          <w:sz w:val="36"/>
-          <w:szCs w:val="36"/>
-        </w:rPr>
-        <w:t xml:space="preserve">Lithuania - </w:t>
-      </w:r>
-      <w:proofErr w:type="spellStart"/>
-      <w:r>
-        <w:rPr>
-          <w:sz w:val="36"/>
-          <w:szCs w:val="36"/>
-        </w:rPr>
-        <w:t>Atlantas</w:t>
-      </w:r>
-      <w:proofErr w:type="spellEnd"/>
-      <w:r>
-        <w:rPr>
-          <w:sz w:val="36"/>
-          <w:szCs w:val="36"/>
-        </w:rPr>
-        <w:t xml:space="preserve"> Klaipeda</w:t>
-      </w:r>
-      <w:r>
-        <w:rPr>
-          <w:sz w:val="36"/>
-          <w:szCs w:val="36"/>
-        </w:rPr>
-        <w:t xml:space="preserve"> 1.400</w:t>
-      </w:r>
-    </w:p>
-    <w:p>
-      <w:pPr>
-        <w:pStyle w:val="ListParagraph"/>
-        <w:numPr>
-          <w:ilvl w:val="0"/>
-          <w:numId w:val="2"/>
-        </w:numPr>
-        <w:rPr>
-          <w:sz w:val="36"/>
-          <w:szCs w:val="36"/>
-        </w:rPr>
-      </w:pPr>
-      <w:r>
-        <w:rPr>
-          <w:sz w:val="36"/>
-          <w:szCs w:val="36"/>
-        </w:rPr>
-        <w:t>Macedonia</w:t>
-      </w:r>
-      <w:r>
-        <w:rPr>
-          <w:sz w:val="36"/>
-          <w:szCs w:val="36"/>
-        </w:rPr>
-        <w:t xml:space="preserve"> </w:t>
-      </w:r>
-      <w:r>
-        <w:rPr>
+          <w:color w:val="00B050"/>
+          <w:sz w:val="36"/>
+          <w:szCs w:val="36"/>
+        </w:rPr>
+      </w:pPr>
+      <w:r>
+        <w:rPr>
+          <w:color w:val="00B050"/>
+          <w:sz w:val="36"/>
+          <w:szCs w:val="36"/>
+        </w:rPr>
+        <w:t xml:space="preserve">Faroe Islands – </w:t>
+      </w:r>
+      <w:proofErr w:type="spellStart"/>
+      <w:r>
+        <w:rPr>
+          <w:color w:val="00B050"/>
+          <w:sz w:val="36"/>
+          <w:szCs w:val="36"/>
+        </w:rPr>
+        <w:t>Vikingur</w:t>
+      </w:r>
+      <w:proofErr w:type="spellEnd"/>
+      <w:r>
+        <w:rPr>
+          <w:color w:val="00B050"/>
+          <w:sz w:val="36"/>
+          <w:szCs w:val="36"/>
+        </w:rPr>
+        <w:t xml:space="preserve"> 2.950</w:t>
+      </w:r>
+    </w:p>
+    <w:p>
+      <w:pPr>
+        <w:pStyle w:val="ListParagraph"/>
+        <w:numPr>
+          <w:ilvl w:val="0"/>
+          <w:numId w:val="2"/>
+        </w:numPr>
+        <w:rPr>
+          <w:color w:val="00B050"/>
+          <w:sz w:val="36"/>
+          <w:szCs w:val="36"/>
+        </w:rPr>
+      </w:pPr>
+      <w:r>
+        <w:rPr>
+          <w:color w:val="00B050"/>
+          <w:sz w:val="36"/>
+          <w:szCs w:val="36"/>
+        </w:rPr>
+        <w:t>Faroe Islands – HB Torshavn 3.950</w:t>
+      </w:r>
+    </w:p>
+    <w:p>
+      <w:pPr>
+        <w:pStyle w:val="ListParagraph"/>
+        <w:numPr>
+          <w:ilvl w:val="0"/>
+          <w:numId w:val="2"/>
+        </w:numPr>
+        <w:rPr>
+          <w:color w:val="00B050"/>
+          <w:sz w:val="36"/>
+          <w:szCs w:val="36"/>
+        </w:rPr>
+      </w:pPr>
+      <w:r>
+        <w:rPr>
+          <w:color w:val="00B050"/>
+          <w:sz w:val="36"/>
+          <w:szCs w:val="36"/>
+        </w:rPr>
+        <w:t xml:space="preserve">Faroe Islands – NSI </w:t>
+      </w:r>
+      <w:proofErr w:type="spellStart"/>
+      <w:r>
+        <w:rPr>
+          <w:color w:val="00B050"/>
+          <w:sz w:val="36"/>
+          <w:szCs w:val="36"/>
+        </w:rPr>
+        <w:t>Runavik</w:t>
+      </w:r>
+      <w:proofErr w:type="spellEnd"/>
+      <w:r>
+        <w:rPr>
+          <w:color w:val="00B050"/>
+          <w:sz w:val="36"/>
+          <w:szCs w:val="36"/>
+        </w:rPr>
+        <w:t xml:space="preserve"> 1.450</w:t>
+      </w:r>
+    </w:p>
+    <w:p>
+      <w:pPr>
+        <w:pStyle w:val="ListParagraph"/>
+        <w:numPr>
+          <w:ilvl w:val="0"/>
+          <w:numId w:val="2"/>
+        </w:numPr>
+        <w:rPr>
+          <w:color w:val="00B050"/>
+          <w:sz w:val="36"/>
+          <w:szCs w:val="36"/>
+        </w:rPr>
+      </w:pPr>
+      <w:r>
+        <w:rPr>
+          <w:color w:val="00B050"/>
+          <w:sz w:val="36"/>
+          <w:szCs w:val="36"/>
+        </w:rPr>
+        <w:t xml:space="preserve">San Marino – CW </w:t>
+      </w:r>
+      <w:r>
+        <w:rPr>
+          <w:color w:val="00B050"/>
+          <w:sz w:val="36"/>
+          <w:szCs w:val="36"/>
+        </w:rPr>
+        <w:t>1.849</w:t>
+      </w:r>
+    </w:p>
+    <w:p>
+      <w:pPr>
+        <w:pStyle w:val="ListParagraph"/>
+        <w:numPr>
+          <w:ilvl w:val="0"/>
+          <w:numId w:val="2"/>
+        </w:numPr>
+        <w:rPr>
+          <w:color w:val="00B050"/>
+          <w:sz w:val="36"/>
+          <w:szCs w:val="36"/>
+        </w:rPr>
+      </w:pPr>
+      <w:r>
+        <w:rPr>
+          <w:color w:val="00B050"/>
+          <w:sz w:val="36"/>
+          <w:szCs w:val="36"/>
+        </w:rPr>
+        <w:t xml:space="preserve">San Marino </w:t>
+      </w:r>
+      <w:r>
+        <w:rPr>
+          <w:color w:val="00B050"/>
+          <w:sz w:val="36"/>
+          <w:szCs w:val="36"/>
+        </w:rPr>
+        <w:t xml:space="preserve">– </w:t>
+      </w:r>
+      <w:proofErr w:type="spellStart"/>
+      <w:r>
+        <w:rPr>
+          <w:color w:val="00B050"/>
+          <w:sz w:val="36"/>
+          <w:szCs w:val="36"/>
+        </w:rPr>
+        <w:t>Tre</w:t>
+      </w:r>
+      <w:proofErr w:type="spellEnd"/>
+      <w:r>
+        <w:rPr>
+          <w:color w:val="00B050"/>
+          <w:sz w:val="36"/>
+          <w:szCs w:val="36"/>
+        </w:rPr>
+        <w:t xml:space="preserve"> </w:t>
+      </w:r>
+      <w:proofErr w:type="spellStart"/>
+      <w:r>
+        <w:rPr>
+          <w:color w:val="00B050"/>
+          <w:sz w:val="36"/>
+          <w:szCs w:val="36"/>
+        </w:rPr>
+        <w:t>Fiori</w:t>
+      </w:r>
+      <w:proofErr w:type="spellEnd"/>
+      <w:r>
+        <w:rPr>
+          <w:color w:val="00B050"/>
+          <w:sz w:val="36"/>
+          <w:szCs w:val="36"/>
+        </w:rPr>
+        <w:t xml:space="preserve"> 1.099</w:t>
+      </w:r>
+    </w:p>
+    <w:p>
+      <w:pPr>
+        <w:pStyle w:val="ListParagraph"/>
+        <w:numPr>
+          <w:ilvl w:val="0"/>
+          <w:numId w:val="2"/>
+        </w:numPr>
+        <w:rPr>
+          <w:color w:val="00B050"/>
+          <w:sz w:val="36"/>
+          <w:szCs w:val="36"/>
+        </w:rPr>
+      </w:pPr>
+      <w:r>
+        <w:rPr>
+          <w:color w:val="00B050"/>
+          <w:sz w:val="36"/>
+          <w:szCs w:val="36"/>
+        </w:rPr>
+        <w:t>Andorra – CW</w:t>
+      </w:r>
+      <w:r>
+        <w:rPr>
+          <w:color w:val="00B050"/>
+          <w:sz w:val="36"/>
+          <w:szCs w:val="36"/>
+        </w:rPr>
+        <w:t xml:space="preserve"> 2.665</w:t>
+      </w:r>
+    </w:p>
+    <w:p>
+      <w:pPr>
+        <w:pStyle w:val="ListParagraph"/>
+        <w:numPr>
+          <w:ilvl w:val="0"/>
+          <w:numId w:val="2"/>
+        </w:numPr>
+        <w:rPr>
+          <w:color w:val="00B050"/>
+          <w:sz w:val="36"/>
+          <w:szCs w:val="36"/>
+        </w:rPr>
+      </w:pPr>
+      <w:r>
+        <w:rPr>
+          <w:color w:val="00B050"/>
+          <w:sz w:val="36"/>
+          <w:szCs w:val="36"/>
+        </w:rPr>
+        <w:t xml:space="preserve">Andorra – </w:t>
+      </w:r>
+      <w:proofErr w:type="spellStart"/>
+      <w:r>
+        <w:rPr>
+          <w:color w:val="00B050"/>
+          <w:sz w:val="36"/>
+          <w:szCs w:val="36"/>
+        </w:rPr>
+        <w:t>Lusitanos</w:t>
+      </w:r>
+      <w:proofErr w:type="spellEnd"/>
+      <w:r>
+        <w:rPr>
+          <w:color w:val="00B050"/>
+          <w:sz w:val="36"/>
+          <w:szCs w:val="36"/>
+        </w:rPr>
+        <w:t xml:space="preserve"> 1.665</w:t>
+      </w:r>
+    </w:p>
+    <w:p>
+      <w:pPr>
+        <w:pStyle w:val="ListParagraph"/>
+        <w:numPr>
+          <w:ilvl w:val="0"/>
+          <w:numId w:val="2"/>
+        </w:numPr>
+        <w:rPr>
+          <w:color w:val="00B050"/>
+          <w:sz w:val="36"/>
+          <w:szCs w:val="36"/>
+        </w:rPr>
+      </w:pPr>
+      <w:r>
+        <w:rPr>
+          <w:color w:val="00B050"/>
+          <w:sz w:val="36"/>
+          <w:szCs w:val="36"/>
+        </w:rPr>
+        <w:t xml:space="preserve">Gibraltar </w:t>
+      </w:r>
+      <w:r>
+        <w:rPr>
+          <w:color w:val="00B050"/>
           <w:sz w:val="36"/>
           <w:szCs w:val="36"/>
         </w:rPr>
@@ -4094,6 +5827,7 @@
       </w:r>
       <w:r>
         <w:rPr>
+          <w:color w:val="00B050"/>
           <w:sz w:val="36"/>
           <w:szCs w:val="36"/>
         </w:rPr>
@@ -4101,1505 +5835,12 @@
       </w:r>
       <w:r>
         <w:rPr>
-          <w:sz w:val="36"/>
-          <w:szCs w:val="36"/>
-        </w:rPr>
-        <w:t xml:space="preserve"> </w:t>
-      </w:r>
-    </w:p>
-    <w:p>
-      <w:pPr>
-        <w:pStyle w:val="ListParagraph"/>
-        <w:numPr>
-          <w:ilvl w:val="0"/>
-          <w:numId w:val="2"/>
-        </w:numPr>
-        <w:rPr>
-          <w:sz w:val="36"/>
-          <w:szCs w:val="36"/>
-        </w:rPr>
-      </w:pPr>
-      <w:r>
-        <w:rPr>
-          <w:sz w:val="36"/>
-          <w:szCs w:val="36"/>
-        </w:rPr>
-        <w:t>Macedonia</w:t>
-      </w:r>
-      <w:r>
-        <w:rPr>
-          <w:sz w:val="36"/>
-          <w:szCs w:val="36"/>
-        </w:rPr>
-        <w:t xml:space="preserve"> </w:t>
-      </w:r>
-      <w:r>
-        <w:rPr>
-          <w:sz w:val="36"/>
-          <w:szCs w:val="36"/>
-        </w:rPr>
-        <w:t>–</w:t>
-      </w:r>
-      <w:r>
-        <w:rPr>
-          <w:sz w:val="36"/>
-          <w:szCs w:val="36"/>
-        </w:rPr>
-        <w:t xml:space="preserve"> </w:t>
-      </w:r>
-      <w:proofErr w:type="spellStart"/>
-      <w:r>
-        <w:rPr>
-          <w:sz w:val="36"/>
-          <w:szCs w:val="36"/>
-        </w:rPr>
-        <w:t>Rabotnicki</w:t>
-      </w:r>
-      <w:proofErr w:type="spellEnd"/>
-      <w:r>
-        <w:rPr>
-          <w:sz w:val="36"/>
-          <w:szCs w:val="36"/>
-        </w:rPr>
-        <w:t xml:space="preserve"> 4.675</w:t>
-      </w:r>
-    </w:p>
-    <w:p>
-      <w:pPr>
-        <w:pStyle w:val="ListParagraph"/>
-        <w:numPr>
-          <w:ilvl w:val="0"/>
-          <w:numId w:val="2"/>
-        </w:numPr>
-        <w:rPr>
-          <w:sz w:val="36"/>
-          <w:szCs w:val="36"/>
-        </w:rPr>
-      </w:pPr>
-      <w:r>
-        <w:rPr>
-          <w:sz w:val="36"/>
-          <w:szCs w:val="36"/>
-        </w:rPr>
-        <w:t>Macedonia</w:t>
-      </w:r>
-      <w:r>
-        <w:rPr>
-          <w:sz w:val="36"/>
-          <w:szCs w:val="36"/>
-        </w:rPr>
-        <w:t xml:space="preserve"> </w:t>
-      </w:r>
-      <w:r>
-        <w:rPr>
-          <w:sz w:val="36"/>
-          <w:szCs w:val="36"/>
-        </w:rPr>
-        <w:t>–</w:t>
-      </w:r>
-      <w:r>
-        <w:rPr>
-          <w:sz w:val="36"/>
-          <w:szCs w:val="36"/>
-        </w:rPr>
-        <w:t xml:space="preserve"> </w:t>
-      </w:r>
-      <w:proofErr w:type="spellStart"/>
-      <w:r>
-        <w:rPr>
-          <w:sz w:val="36"/>
-          <w:szCs w:val="36"/>
-        </w:rPr>
-        <w:t>Shkendija</w:t>
-      </w:r>
-      <w:proofErr w:type="spellEnd"/>
-      <w:r>
-        <w:rPr>
-          <w:sz w:val="36"/>
-          <w:szCs w:val="36"/>
-        </w:rPr>
-        <w:t xml:space="preserve"> 2.675</w:t>
-      </w:r>
-    </w:p>
-    <w:p>
-      <w:pPr>
-        <w:pStyle w:val="ListParagraph"/>
-        <w:numPr>
-          <w:ilvl w:val="0"/>
-          <w:numId w:val="2"/>
-        </w:numPr>
-        <w:rPr>
-          <w:sz w:val="36"/>
-          <w:szCs w:val="36"/>
-        </w:rPr>
-      </w:pPr>
-      <w:r>
-        <w:rPr>
-          <w:sz w:val="36"/>
-          <w:szCs w:val="36"/>
-        </w:rPr>
-        <w:t>Ireland – St. Pats 4.400</w:t>
-      </w:r>
-    </w:p>
-    <w:p>
-      <w:pPr>
-        <w:pStyle w:val="ListParagraph"/>
-        <w:numPr>
-          <w:ilvl w:val="0"/>
-          <w:numId w:val="2"/>
-        </w:numPr>
-        <w:rPr>
-          <w:sz w:val="36"/>
-          <w:szCs w:val="36"/>
-        </w:rPr>
-      </w:pPr>
-      <w:r>
-        <w:rPr>
-          <w:sz w:val="36"/>
-          <w:szCs w:val="36"/>
-        </w:rPr>
-        <w:t>Ireland – Cork City 1.150</w:t>
-      </w:r>
-    </w:p>
-    <w:p>
-      <w:pPr>
-        <w:pStyle w:val="ListParagraph"/>
-        <w:numPr>
-          <w:ilvl w:val="0"/>
-          <w:numId w:val="2"/>
-        </w:numPr>
-        <w:rPr>
-          <w:sz w:val="36"/>
-          <w:szCs w:val="36"/>
-        </w:rPr>
-      </w:pPr>
-      <w:r>
-        <w:rPr>
-          <w:sz w:val="36"/>
-          <w:szCs w:val="36"/>
-        </w:rPr>
-        <w:t>Ireland - Shamrock Rovers 5.150</w:t>
-      </w:r>
-    </w:p>
-    <w:p>
-      <w:pPr>
-        <w:pStyle w:val="ListParagraph"/>
-        <w:numPr>
-          <w:ilvl w:val="0"/>
-          <w:numId w:val="2"/>
-        </w:numPr>
-        <w:rPr>
-          <w:sz w:val="36"/>
-          <w:szCs w:val="36"/>
-        </w:rPr>
-      </w:pPr>
-      <w:r>
-        <w:rPr>
-          <w:sz w:val="36"/>
-          <w:szCs w:val="36"/>
-        </w:rPr>
-        <w:t>Luxembourg</w:t>
-      </w:r>
-      <w:r>
-        <w:rPr>
-          <w:sz w:val="36"/>
-          <w:szCs w:val="36"/>
-        </w:rPr>
-        <w:t xml:space="preserve"> </w:t>
-      </w:r>
-      <w:r>
-        <w:rPr>
-          <w:sz w:val="36"/>
-          <w:szCs w:val="36"/>
-        </w:rPr>
-        <w:t>–</w:t>
-      </w:r>
-      <w:r>
-        <w:rPr>
-          <w:sz w:val="36"/>
-          <w:szCs w:val="36"/>
-        </w:rPr>
-        <w:t xml:space="preserve"> CW</w:t>
-      </w:r>
-      <w:r>
-        <w:rPr>
-          <w:sz w:val="36"/>
-          <w:szCs w:val="36"/>
-        </w:rPr>
-        <w:t xml:space="preserve"> 5.025</w:t>
-      </w:r>
-    </w:p>
-    <w:p>
-      <w:pPr>
-        <w:pStyle w:val="ListParagraph"/>
-        <w:numPr>
-          <w:ilvl w:val="0"/>
-          <w:numId w:val="2"/>
-        </w:numPr>
-        <w:rPr>
-          <w:sz w:val="36"/>
-          <w:szCs w:val="36"/>
-        </w:rPr>
-      </w:pPr>
-      <w:r>
-        <w:rPr>
-          <w:sz w:val="36"/>
-          <w:szCs w:val="36"/>
-        </w:rPr>
-        <w:t>Luxembourg</w:t>
-      </w:r>
-      <w:r>
-        <w:rPr>
-          <w:sz w:val="36"/>
-          <w:szCs w:val="36"/>
-        </w:rPr>
-        <w:t xml:space="preserve"> – </w:t>
-      </w:r>
-      <w:proofErr w:type="spellStart"/>
-      <w:r>
-        <w:rPr>
-          <w:sz w:val="36"/>
-          <w:szCs w:val="36"/>
-        </w:rPr>
-        <w:t>Progres</w:t>
-      </w:r>
-      <w:proofErr w:type="spellEnd"/>
-      <w:r>
-        <w:rPr>
-          <w:sz w:val="36"/>
-          <w:szCs w:val="36"/>
-        </w:rPr>
-        <w:t xml:space="preserve"> </w:t>
-      </w:r>
-      <w:proofErr w:type="spellStart"/>
-      <w:r>
-        <w:rPr>
-          <w:sz w:val="36"/>
-          <w:szCs w:val="36"/>
-        </w:rPr>
-        <w:t>Niedercorn</w:t>
-      </w:r>
-      <w:proofErr w:type="spellEnd"/>
-      <w:r>
-        <w:rPr>
-          <w:sz w:val="36"/>
-          <w:szCs w:val="36"/>
-        </w:rPr>
-        <w:t xml:space="preserve"> 1.025</w:t>
-      </w:r>
-    </w:p>
-    <w:p>
-      <w:pPr>
-        <w:pStyle w:val="ListParagraph"/>
-        <w:numPr>
-          <w:ilvl w:val="0"/>
-          <w:numId w:val="2"/>
-        </w:numPr>
-        <w:rPr>
-          <w:sz w:val="36"/>
-          <w:szCs w:val="36"/>
-        </w:rPr>
-      </w:pPr>
-      <w:r>
-        <w:rPr>
-          <w:sz w:val="36"/>
-          <w:szCs w:val="36"/>
-        </w:rPr>
-        <w:t>Luxembourg</w:t>
-      </w:r>
-      <w:r>
-        <w:rPr>
-          <w:sz w:val="36"/>
-          <w:szCs w:val="36"/>
-        </w:rPr>
-        <w:t xml:space="preserve"> – F91 </w:t>
-      </w:r>
-      <w:proofErr w:type="spellStart"/>
-      <w:r>
-        <w:rPr>
-          <w:sz w:val="36"/>
-          <w:szCs w:val="36"/>
-        </w:rPr>
-        <w:t>Dudelange</w:t>
-      </w:r>
-      <w:proofErr w:type="spellEnd"/>
-      <w:r>
-        <w:rPr>
-          <w:sz w:val="36"/>
-          <w:szCs w:val="36"/>
-        </w:rPr>
-        <w:t xml:space="preserve"> 5.025</w:t>
-      </w:r>
-    </w:p>
-    <w:p>
-      <w:pPr>
-        <w:pStyle w:val="ListParagraph"/>
-        <w:numPr>
-          <w:ilvl w:val="0"/>
-          <w:numId w:val="2"/>
-        </w:numPr>
-        <w:rPr>
-          <w:sz w:val="36"/>
-          <w:szCs w:val="36"/>
-        </w:rPr>
-      </w:pPr>
-      <w:r>
-        <w:rPr>
-          <w:sz w:val="36"/>
-          <w:szCs w:val="36"/>
-        </w:rPr>
-        <w:t>Malta</w:t>
-      </w:r>
-      <w:r>
-        <w:rPr>
-          <w:sz w:val="36"/>
-          <w:szCs w:val="36"/>
-        </w:rPr>
-        <w:t xml:space="preserve"> </w:t>
-      </w:r>
-      <w:r>
-        <w:rPr>
-          <w:sz w:val="36"/>
-          <w:szCs w:val="36"/>
-        </w:rPr>
-        <w:t>–</w:t>
-      </w:r>
-      <w:r>
-        <w:rPr>
-          <w:sz w:val="36"/>
-          <w:szCs w:val="36"/>
-        </w:rPr>
-        <w:t xml:space="preserve"> CW</w:t>
-      </w:r>
-      <w:r>
-        <w:rPr>
-          <w:sz w:val="36"/>
-          <w:szCs w:val="36"/>
-        </w:rPr>
-        <w:t xml:space="preserve"> 4.841</w:t>
-      </w:r>
-    </w:p>
-    <w:p>
-      <w:pPr>
-        <w:pStyle w:val="ListParagraph"/>
-        <w:numPr>
-          <w:ilvl w:val="0"/>
-          <w:numId w:val="2"/>
-        </w:numPr>
-        <w:rPr>
-          <w:sz w:val="36"/>
-          <w:szCs w:val="36"/>
-        </w:rPr>
-      </w:pPr>
-      <w:r>
-        <w:rPr>
-          <w:sz w:val="36"/>
-          <w:szCs w:val="36"/>
-        </w:rPr>
-        <w:t>Malta</w:t>
-      </w:r>
-      <w:r>
-        <w:rPr>
-          <w:sz w:val="36"/>
-          <w:szCs w:val="36"/>
-        </w:rPr>
-        <w:t xml:space="preserve"> </w:t>
-      </w:r>
-      <w:r>
-        <w:rPr>
-          <w:sz w:val="36"/>
-          <w:szCs w:val="36"/>
-        </w:rPr>
-        <w:t>–</w:t>
-      </w:r>
-      <w:r>
-        <w:rPr>
-          <w:sz w:val="36"/>
-          <w:szCs w:val="36"/>
-        </w:rPr>
-        <w:t xml:space="preserve"> </w:t>
-      </w:r>
-      <w:proofErr w:type="spellStart"/>
-      <w:r>
-        <w:rPr>
-          <w:sz w:val="36"/>
-          <w:szCs w:val="36"/>
-        </w:rPr>
-        <w:t>Birkirkara</w:t>
-      </w:r>
-      <w:proofErr w:type="spellEnd"/>
-      <w:r>
-        <w:rPr>
-          <w:sz w:val="36"/>
-          <w:szCs w:val="36"/>
-        </w:rPr>
-        <w:t xml:space="preserve"> 3.591</w:t>
-      </w:r>
-    </w:p>
-    <w:p>
-      <w:pPr>
-        <w:pStyle w:val="ListParagraph"/>
-        <w:numPr>
-          <w:ilvl w:val="0"/>
-          <w:numId w:val="2"/>
-        </w:numPr>
-        <w:rPr>
-          <w:sz w:val="36"/>
-          <w:szCs w:val="36"/>
-        </w:rPr>
-      </w:pPr>
-      <w:r>
-        <w:rPr>
-          <w:sz w:val="36"/>
-          <w:szCs w:val="36"/>
-        </w:rPr>
-        <w:t>Malta</w:t>
-      </w:r>
-      <w:r>
-        <w:rPr>
-          <w:sz w:val="36"/>
-          <w:szCs w:val="36"/>
-        </w:rPr>
-        <w:t xml:space="preserve"> </w:t>
-      </w:r>
-      <w:r>
-        <w:rPr>
-          <w:sz w:val="36"/>
-          <w:szCs w:val="36"/>
-        </w:rPr>
-        <w:t>–</w:t>
-      </w:r>
-      <w:r>
-        <w:rPr>
-          <w:sz w:val="36"/>
-          <w:szCs w:val="36"/>
-        </w:rPr>
-        <w:t xml:space="preserve"> Valletta</w:t>
-      </w:r>
-      <w:r>
-        <w:rPr>
-          <w:sz w:val="36"/>
-          <w:szCs w:val="36"/>
-        </w:rPr>
-        <w:t xml:space="preserve"> 4.841</w:t>
-      </w:r>
-    </w:p>
-    <w:p>
-      <w:pPr>
-        <w:pStyle w:val="ListParagraph"/>
-        <w:numPr>
-          <w:ilvl w:val="0"/>
-          <w:numId w:val="2"/>
-        </w:numPr>
-        <w:rPr>
-          <w:sz w:val="36"/>
-          <w:szCs w:val="36"/>
-        </w:rPr>
-      </w:pPr>
-      <w:r>
-        <w:rPr>
-          <w:sz w:val="36"/>
-          <w:szCs w:val="36"/>
-        </w:rPr>
-        <w:t>Liechtenstein</w:t>
-      </w:r>
-      <w:r>
-        <w:rPr>
-          <w:sz w:val="36"/>
-          <w:szCs w:val="36"/>
-        </w:rPr>
-        <w:t xml:space="preserve"> </w:t>
-      </w:r>
-      <w:r>
-        <w:rPr>
-          <w:sz w:val="36"/>
-          <w:szCs w:val="36"/>
-        </w:rPr>
-        <w:t>–</w:t>
-      </w:r>
-      <w:r>
-        <w:rPr>
-          <w:sz w:val="36"/>
-          <w:szCs w:val="36"/>
-        </w:rPr>
-        <w:t xml:space="preserve"> CW</w:t>
-      </w:r>
-      <w:r>
-        <w:rPr>
-          <w:sz w:val="36"/>
-          <w:szCs w:val="36"/>
-        </w:rPr>
-        <w:t xml:space="preserve"> 3.450</w:t>
-      </w:r>
-    </w:p>
-    <w:p>
-      <w:pPr>
-        <w:pStyle w:val="ListParagraph"/>
-        <w:numPr>
-          <w:ilvl w:val="0"/>
-          <w:numId w:val="2"/>
-        </w:numPr>
-        <w:rPr>
-          <w:sz w:val="36"/>
-          <w:szCs w:val="36"/>
-        </w:rPr>
-      </w:pPr>
-      <w:r>
-        <w:rPr>
-          <w:sz w:val="36"/>
-          <w:szCs w:val="36"/>
-        </w:rPr>
-        <w:t>Northern Ireland</w:t>
-      </w:r>
-      <w:r>
-        <w:rPr>
-          <w:sz w:val="36"/>
-          <w:szCs w:val="36"/>
-        </w:rPr>
-        <w:t xml:space="preserve"> </w:t>
-      </w:r>
-      <w:r>
-        <w:rPr>
-          <w:sz w:val="36"/>
-          <w:szCs w:val="36"/>
-        </w:rPr>
-        <w:t>–</w:t>
-      </w:r>
-      <w:r>
-        <w:rPr>
-          <w:sz w:val="36"/>
-          <w:szCs w:val="36"/>
-        </w:rPr>
-        <w:t xml:space="preserve"> CW</w:t>
-      </w:r>
-      <w:r>
-        <w:rPr>
-          <w:sz w:val="36"/>
-          <w:szCs w:val="36"/>
-        </w:rPr>
-        <w:t xml:space="preserve"> 4.975</w:t>
-      </w:r>
-    </w:p>
-    <w:p>
-      <w:pPr>
-        <w:pStyle w:val="ListParagraph"/>
-        <w:numPr>
-          <w:ilvl w:val="0"/>
-          <w:numId w:val="2"/>
-        </w:numPr>
-        <w:rPr>
-          <w:sz w:val="36"/>
-          <w:szCs w:val="36"/>
-        </w:rPr>
-      </w:pPr>
-      <w:r>
-        <w:rPr>
-          <w:sz w:val="36"/>
-          <w:szCs w:val="36"/>
-        </w:rPr>
-        <w:t>Northern Ireland</w:t>
-      </w:r>
-      <w:r>
-        <w:rPr>
-          <w:sz w:val="36"/>
-          <w:szCs w:val="36"/>
-        </w:rPr>
-        <w:t xml:space="preserve"> </w:t>
-      </w:r>
-      <w:r>
-        <w:rPr>
-          <w:sz w:val="36"/>
-          <w:szCs w:val="36"/>
-        </w:rPr>
-        <w:t>–</w:t>
-      </w:r>
-      <w:r>
-        <w:rPr>
-          <w:sz w:val="36"/>
-          <w:szCs w:val="36"/>
-        </w:rPr>
-        <w:t xml:space="preserve"> Linfield</w:t>
-      </w:r>
-      <w:r>
-        <w:rPr>
-          <w:sz w:val="36"/>
-          <w:szCs w:val="36"/>
-        </w:rPr>
-        <w:t xml:space="preserve"> 4.975</w:t>
-      </w:r>
-    </w:p>
-    <w:p>
-      <w:pPr>
-        <w:pStyle w:val="ListParagraph"/>
-        <w:numPr>
-          <w:ilvl w:val="0"/>
-          <w:numId w:val="2"/>
-        </w:numPr>
-        <w:rPr>
-          <w:sz w:val="36"/>
-          <w:szCs w:val="36"/>
-        </w:rPr>
-      </w:pPr>
-      <w:r>
-        <w:rPr>
-          <w:sz w:val="36"/>
-          <w:szCs w:val="36"/>
-        </w:rPr>
-        <w:t>Northern Ireland</w:t>
-      </w:r>
-      <w:r>
-        <w:rPr>
-          <w:sz w:val="36"/>
-          <w:szCs w:val="36"/>
-        </w:rPr>
-        <w:t xml:space="preserve"> </w:t>
-      </w:r>
-      <w:r>
-        <w:rPr>
-          <w:sz w:val="36"/>
-          <w:szCs w:val="36"/>
-        </w:rPr>
-        <w:t>–</w:t>
-      </w:r>
-      <w:r>
-        <w:rPr>
-          <w:sz w:val="36"/>
-          <w:szCs w:val="36"/>
-        </w:rPr>
-        <w:t xml:space="preserve"> </w:t>
-      </w:r>
-      <w:proofErr w:type="spellStart"/>
-      <w:r>
-        <w:rPr>
-          <w:sz w:val="36"/>
-          <w:szCs w:val="36"/>
-        </w:rPr>
-        <w:t>Portadown</w:t>
-      </w:r>
-      <w:proofErr w:type="spellEnd"/>
-      <w:r>
-        <w:rPr>
-          <w:sz w:val="36"/>
-          <w:szCs w:val="36"/>
-        </w:rPr>
-        <w:t xml:space="preserve"> 1.975</w:t>
-      </w:r>
-    </w:p>
-    <w:p>
-      <w:pPr>
-        <w:pStyle w:val="ListParagraph"/>
-        <w:numPr>
-          <w:ilvl w:val="0"/>
-          <w:numId w:val="2"/>
-        </w:numPr>
-        <w:rPr>
-          <w:sz w:val="36"/>
-          <w:szCs w:val="36"/>
-        </w:rPr>
-      </w:pPr>
-      <w:r>
-        <w:rPr>
-          <w:sz w:val="36"/>
-          <w:szCs w:val="36"/>
-        </w:rPr>
-        <w:t>Wales</w:t>
-      </w:r>
-      <w:r>
-        <w:rPr>
-          <w:sz w:val="36"/>
-          <w:szCs w:val="36"/>
-        </w:rPr>
-        <w:t xml:space="preserve"> </w:t>
-      </w:r>
-      <w:r>
-        <w:rPr>
-          <w:sz w:val="36"/>
-          <w:szCs w:val="36"/>
-        </w:rPr>
-        <w:t>–</w:t>
-      </w:r>
-      <w:r>
-        <w:rPr>
-          <w:sz w:val="36"/>
-          <w:szCs w:val="36"/>
-        </w:rPr>
-        <w:t xml:space="preserve"> CW</w:t>
-      </w:r>
-      <w:r>
-        <w:rPr>
-          <w:sz w:val="36"/>
-          <w:szCs w:val="36"/>
-        </w:rPr>
-        <w:t xml:space="preserve"> 3.075</w:t>
-      </w:r>
-    </w:p>
-    <w:p>
-      <w:pPr>
-        <w:pStyle w:val="ListParagraph"/>
-        <w:numPr>
-          <w:ilvl w:val="0"/>
-          <w:numId w:val="2"/>
-        </w:numPr>
-        <w:rPr>
-          <w:sz w:val="36"/>
-          <w:szCs w:val="36"/>
-        </w:rPr>
-      </w:pPr>
-      <w:r>
-        <w:rPr>
-          <w:sz w:val="36"/>
-          <w:szCs w:val="36"/>
-        </w:rPr>
-        <w:t>Wales</w:t>
-      </w:r>
-      <w:r>
-        <w:rPr>
-          <w:sz w:val="36"/>
-          <w:szCs w:val="36"/>
-        </w:rPr>
-        <w:t xml:space="preserve"> – </w:t>
-      </w:r>
-      <w:proofErr w:type="spellStart"/>
-      <w:r>
-        <w:rPr>
-          <w:sz w:val="36"/>
-          <w:szCs w:val="36"/>
-        </w:rPr>
-        <w:t>Bala</w:t>
-      </w:r>
-      <w:proofErr w:type="spellEnd"/>
-      <w:r>
-        <w:rPr>
-          <w:sz w:val="36"/>
-          <w:szCs w:val="36"/>
-        </w:rPr>
-        <w:t xml:space="preserve"> Town</w:t>
-      </w:r>
-      <w:r>
-        <w:rPr>
-          <w:sz w:val="36"/>
-          <w:szCs w:val="36"/>
-        </w:rPr>
-        <w:t xml:space="preserve"> 0.825</w:t>
-      </w:r>
-    </w:p>
-    <w:p>
-      <w:pPr>
-        <w:pStyle w:val="ListParagraph"/>
-        <w:numPr>
-          <w:ilvl w:val="0"/>
-          <w:numId w:val="2"/>
-        </w:numPr>
-        <w:rPr>
-          <w:sz w:val="36"/>
-          <w:szCs w:val="36"/>
-        </w:rPr>
-      </w:pPr>
-      <w:r>
-        <w:rPr>
-          <w:sz w:val="36"/>
-          <w:szCs w:val="36"/>
-        </w:rPr>
-        <w:t>Wales</w:t>
-      </w:r>
-      <w:r>
-        <w:rPr>
-          <w:sz w:val="36"/>
-          <w:szCs w:val="36"/>
-        </w:rPr>
-        <w:t xml:space="preserve"> – Airbus UK</w:t>
-      </w:r>
-      <w:r>
-        <w:rPr>
-          <w:sz w:val="36"/>
-          <w:szCs w:val="36"/>
-        </w:rPr>
-        <w:t xml:space="preserve"> 1.075</w:t>
-      </w:r>
-    </w:p>
-    <w:p>
-      <w:pPr>
-        <w:pStyle w:val="ListParagraph"/>
-        <w:numPr>
-          <w:ilvl w:val="0"/>
-          <w:numId w:val="2"/>
-        </w:numPr>
-        <w:rPr>
-          <w:sz w:val="36"/>
-          <w:szCs w:val="36"/>
-        </w:rPr>
-      </w:pPr>
-      <w:r>
-        <w:rPr>
-          <w:sz w:val="36"/>
-          <w:szCs w:val="36"/>
-        </w:rPr>
-        <w:t>Armenia</w:t>
-      </w:r>
-      <w:r>
-        <w:rPr>
-          <w:sz w:val="36"/>
-          <w:szCs w:val="36"/>
-        </w:rPr>
-        <w:t xml:space="preserve"> </w:t>
-      </w:r>
-      <w:r>
-        <w:rPr>
-          <w:sz w:val="36"/>
-          <w:szCs w:val="36"/>
-        </w:rPr>
-        <w:t>–</w:t>
-      </w:r>
-      <w:r>
-        <w:rPr>
-          <w:sz w:val="36"/>
-          <w:szCs w:val="36"/>
-        </w:rPr>
-        <w:t xml:space="preserve"> CW</w:t>
-      </w:r>
-      <w:r>
-        <w:rPr>
-          <w:sz w:val="36"/>
-          <w:szCs w:val="36"/>
-        </w:rPr>
-        <w:t xml:space="preserve"> 3.550</w:t>
-      </w:r>
-    </w:p>
-    <w:p>
-      <w:pPr>
-        <w:pStyle w:val="ListParagraph"/>
-        <w:numPr>
-          <w:ilvl w:val="0"/>
-          <w:numId w:val="2"/>
-        </w:numPr>
-        <w:rPr>
-          <w:sz w:val="36"/>
-          <w:szCs w:val="36"/>
-        </w:rPr>
-      </w:pPr>
-      <w:r>
-        <w:rPr>
-          <w:sz w:val="36"/>
-          <w:szCs w:val="36"/>
-        </w:rPr>
-        <w:t>Armenia</w:t>
-      </w:r>
-      <w:r>
-        <w:rPr>
-          <w:sz w:val="36"/>
-          <w:szCs w:val="36"/>
-        </w:rPr>
-        <w:t xml:space="preserve"> </w:t>
-      </w:r>
-      <w:r>
-        <w:rPr>
-          <w:sz w:val="36"/>
-          <w:szCs w:val="36"/>
-        </w:rPr>
-        <w:t>–</w:t>
-      </w:r>
-      <w:r>
-        <w:rPr>
-          <w:sz w:val="36"/>
-          <w:szCs w:val="36"/>
-        </w:rPr>
-        <w:t xml:space="preserve"> </w:t>
-      </w:r>
-      <w:proofErr w:type="spellStart"/>
-      <w:r>
-        <w:rPr>
-          <w:sz w:val="36"/>
-          <w:szCs w:val="36"/>
-        </w:rPr>
-        <w:t>Pyunik</w:t>
-      </w:r>
-      <w:proofErr w:type="spellEnd"/>
-      <w:r>
-        <w:rPr>
-          <w:sz w:val="36"/>
-          <w:szCs w:val="36"/>
-        </w:rPr>
-        <w:t xml:space="preserve"> </w:t>
-      </w:r>
-      <w:r>
-        <w:rPr>
-          <w:sz w:val="36"/>
-          <w:szCs w:val="36"/>
-        </w:rPr>
-        <w:t>Yerevan 3</w:t>
-      </w:r>
-      <w:r>
-        <w:rPr>
-          <w:sz w:val="36"/>
-          <w:szCs w:val="36"/>
-        </w:rPr>
-        <w:t>.550</w:t>
-      </w:r>
-    </w:p>
-    <w:p>
-      <w:pPr>
-        <w:pStyle w:val="ListParagraph"/>
-        <w:numPr>
-          <w:ilvl w:val="0"/>
-          <w:numId w:val="2"/>
-        </w:numPr>
-        <w:rPr>
-          <w:sz w:val="36"/>
-          <w:szCs w:val="36"/>
-        </w:rPr>
-      </w:pPr>
-      <w:r>
-        <w:rPr>
-          <w:sz w:val="36"/>
-          <w:szCs w:val="36"/>
-        </w:rPr>
-        <w:t>Armenia</w:t>
-      </w:r>
-      <w:r>
-        <w:rPr>
-          <w:sz w:val="36"/>
-          <w:szCs w:val="36"/>
-        </w:rPr>
-        <w:t xml:space="preserve"> </w:t>
-      </w:r>
-      <w:r>
-        <w:rPr>
-          <w:sz w:val="36"/>
-          <w:szCs w:val="36"/>
-        </w:rPr>
-        <w:t>–</w:t>
-      </w:r>
-      <w:r>
-        <w:rPr>
-          <w:sz w:val="36"/>
-          <w:szCs w:val="36"/>
-        </w:rPr>
-        <w:t xml:space="preserve"> </w:t>
-      </w:r>
-      <w:proofErr w:type="spellStart"/>
-      <w:r>
-        <w:rPr>
-          <w:sz w:val="36"/>
-          <w:szCs w:val="36"/>
-        </w:rPr>
-        <w:t>Shirak</w:t>
-      </w:r>
-      <w:proofErr w:type="spellEnd"/>
-      <w:r>
-        <w:rPr>
-          <w:sz w:val="36"/>
-          <w:szCs w:val="36"/>
-        </w:rPr>
-        <w:t xml:space="preserve"> 2.300</w:t>
-      </w:r>
-    </w:p>
-    <w:p>
-      <w:pPr>
-        <w:pStyle w:val="ListParagraph"/>
-        <w:numPr>
-          <w:ilvl w:val="0"/>
-          <w:numId w:val="2"/>
-        </w:numPr>
-        <w:rPr>
-          <w:sz w:val="36"/>
-          <w:szCs w:val="36"/>
-        </w:rPr>
-      </w:pPr>
-      <w:r>
-        <w:rPr>
-          <w:sz w:val="36"/>
-          <w:szCs w:val="36"/>
-        </w:rPr>
-        <w:lastRenderedPageBreak/>
-        <w:t xml:space="preserve">Estonia </w:t>
-      </w:r>
-      <w:r>
-        <w:rPr>
-          <w:sz w:val="36"/>
-          <w:szCs w:val="36"/>
-        </w:rPr>
-        <w:t>–</w:t>
-      </w:r>
-      <w:r>
-        <w:rPr>
-          <w:sz w:val="36"/>
-          <w:szCs w:val="36"/>
-        </w:rPr>
-        <w:t xml:space="preserve"> CW</w:t>
-      </w:r>
-      <w:r>
-        <w:rPr>
-          <w:sz w:val="36"/>
-          <w:szCs w:val="36"/>
-        </w:rPr>
-        <w:t xml:space="preserve"> 3.200</w:t>
-      </w:r>
-    </w:p>
-    <w:p>
-      <w:pPr>
-        <w:pStyle w:val="ListParagraph"/>
-        <w:numPr>
-          <w:ilvl w:val="0"/>
-          <w:numId w:val="2"/>
-        </w:numPr>
-        <w:rPr>
-          <w:sz w:val="36"/>
-          <w:szCs w:val="36"/>
-        </w:rPr>
-      </w:pPr>
-      <w:r>
-        <w:rPr>
-          <w:sz w:val="36"/>
-          <w:szCs w:val="36"/>
-        </w:rPr>
-        <w:t xml:space="preserve">Estonia – </w:t>
-      </w:r>
-      <w:proofErr w:type="spellStart"/>
-      <w:r>
-        <w:rPr>
-          <w:sz w:val="36"/>
-          <w:szCs w:val="36"/>
-        </w:rPr>
-        <w:t>Kalev</w:t>
-      </w:r>
-      <w:proofErr w:type="spellEnd"/>
-      <w:r>
-        <w:rPr>
-          <w:sz w:val="36"/>
-          <w:szCs w:val="36"/>
-        </w:rPr>
-        <w:t xml:space="preserve"> </w:t>
-      </w:r>
-      <w:proofErr w:type="spellStart"/>
-      <w:r>
-        <w:rPr>
-          <w:sz w:val="36"/>
-          <w:szCs w:val="36"/>
-        </w:rPr>
-        <w:t>Sillamäe</w:t>
-      </w:r>
-      <w:proofErr w:type="spellEnd"/>
-      <w:r>
-        <w:rPr>
-          <w:sz w:val="36"/>
-          <w:szCs w:val="36"/>
-        </w:rPr>
-        <w:t xml:space="preserve"> 1.700</w:t>
-      </w:r>
-    </w:p>
-    <w:p>
-      <w:pPr>
-        <w:pStyle w:val="ListParagraph"/>
-        <w:numPr>
-          <w:ilvl w:val="0"/>
-          <w:numId w:val="2"/>
-        </w:numPr>
-        <w:rPr>
-          <w:sz w:val="36"/>
-          <w:szCs w:val="36"/>
-        </w:rPr>
-      </w:pPr>
-      <w:r>
-        <w:rPr>
-          <w:sz w:val="36"/>
-          <w:szCs w:val="36"/>
-        </w:rPr>
-        <w:t>Estonia – Flora Tallinn 3.200</w:t>
-      </w:r>
-    </w:p>
-    <w:p>
-      <w:pPr>
-        <w:pStyle w:val="ListParagraph"/>
-        <w:numPr>
-          <w:ilvl w:val="0"/>
-          <w:numId w:val="2"/>
-        </w:numPr>
-        <w:rPr>
-          <w:sz w:val="36"/>
-          <w:szCs w:val="36"/>
-        </w:rPr>
-      </w:pPr>
-      <w:r>
-        <w:rPr>
-          <w:sz w:val="36"/>
-          <w:szCs w:val="36"/>
-        </w:rPr>
-        <w:t xml:space="preserve">Faroe Islands – </w:t>
-      </w:r>
-      <w:proofErr w:type="spellStart"/>
-      <w:r>
-        <w:rPr>
-          <w:sz w:val="36"/>
-          <w:szCs w:val="36"/>
-        </w:rPr>
-        <w:t>Vikingur</w:t>
-      </w:r>
-      <w:proofErr w:type="spellEnd"/>
-      <w:r>
-        <w:rPr>
-          <w:sz w:val="36"/>
-          <w:szCs w:val="36"/>
-        </w:rPr>
-        <w:t xml:space="preserve"> 2.950</w:t>
-      </w:r>
-    </w:p>
-    <w:p>
-      <w:pPr>
-        <w:pStyle w:val="ListParagraph"/>
-        <w:numPr>
-          <w:ilvl w:val="0"/>
-          <w:numId w:val="2"/>
-        </w:numPr>
-        <w:rPr>
-          <w:sz w:val="36"/>
-          <w:szCs w:val="36"/>
-        </w:rPr>
-      </w:pPr>
-      <w:r>
-        <w:rPr>
-          <w:sz w:val="36"/>
-          <w:szCs w:val="36"/>
-        </w:rPr>
-        <w:t>Faroe Islands – HB Torshavn 3.950</w:t>
-      </w:r>
-    </w:p>
-    <w:p>
-      <w:pPr>
-        <w:pStyle w:val="ListParagraph"/>
-        <w:numPr>
-          <w:ilvl w:val="0"/>
-          <w:numId w:val="2"/>
-        </w:numPr>
-        <w:rPr>
-          <w:sz w:val="36"/>
-          <w:szCs w:val="36"/>
-        </w:rPr>
-      </w:pPr>
-      <w:r>
-        <w:rPr>
-          <w:sz w:val="36"/>
-          <w:szCs w:val="36"/>
-        </w:rPr>
-        <w:t xml:space="preserve">Faroe Islands – NSI </w:t>
-      </w:r>
-      <w:proofErr w:type="spellStart"/>
-      <w:r>
-        <w:rPr>
-          <w:sz w:val="36"/>
-          <w:szCs w:val="36"/>
-        </w:rPr>
-        <w:t>Runavik</w:t>
-      </w:r>
-      <w:proofErr w:type="spellEnd"/>
-      <w:r>
-        <w:rPr>
-          <w:sz w:val="36"/>
-          <w:szCs w:val="36"/>
-        </w:rPr>
-        <w:t xml:space="preserve"> 1.450</w:t>
-      </w:r>
-    </w:p>
-    <w:p>
-      <w:pPr>
-        <w:pStyle w:val="ListParagraph"/>
-        <w:numPr>
-          <w:ilvl w:val="0"/>
-          <w:numId w:val="2"/>
-        </w:numPr>
-        <w:rPr>
-          <w:sz w:val="36"/>
-          <w:szCs w:val="36"/>
-        </w:rPr>
-      </w:pPr>
-      <w:r>
-        <w:rPr>
-          <w:sz w:val="36"/>
-          <w:szCs w:val="36"/>
-        </w:rPr>
-        <w:t xml:space="preserve">San Marino – CW </w:t>
-      </w:r>
-      <w:r>
-        <w:rPr>
-          <w:sz w:val="36"/>
-          <w:szCs w:val="36"/>
-        </w:rPr>
-        <w:t>1.849</w:t>
-      </w:r>
-    </w:p>
-    <w:p>
-      <w:pPr>
-        <w:pStyle w:val="ListParagraph"/>
-        <w:numPr>
-          <w:ilvl w:val="0"/>
-          <w:numId w:val="2"/>
-        </w:numPr>
-        <w:rPr>
-          <w:sz w:val="36"/>
-          <w:szCs w:val="36"/>
-        </w:rPr>
-      </w:pPr>
-      <w:r>
-        <w:rPr>
-          <w:sz w:val="36"/>
-          <w:szCs w:val="36"/>
-        </w:rPr>
-        <w:t xml:space="preserve">San Marino </w:t>
-      </w:r>
-      <w:r>
-        <w:rPr>
-          <w:sz w:val="36"/>
-          <w:szCs w:val="36"/>
-        </w:rPr>
-        <w:t xml:space="preserve">– </w:t>
-      </w:r>
-      <w:proofErr w:type="spellStart"/>
-      <w:r>
-        <w:rPr>
-          <w:sz w:val="36"/>
-          <w:szCs w:val="36"/>
-        </w:rPr>
-        <w:t>Tre</w:t>
-      </w:r>
-      <w:proofErr w:type="spellEnd"/>
-      <w:r>
-        <w:rPr>
-          <w:sz w:val="36"/>
-          <w:szCs w:val="36"/>
-        </w:rPr>
-        <w:t xml:space="preserve"> </w:t>
-      </w:r>
-      <w:proofErr w:type="spellStart"/>
-      <w:r>
-        <w:rPr>
-          <w:sz w:val="36"/>
-          <w:szCs w:val="36"/>
-        </w:rPr>
-        <w:t>Fiori</w:t>
-      </w:r>
-      <w:proofErr w:type="spellEnd"/>
-      <w:r>
-        <w:rPr>
-          <w:sz w:val="36"/>
-          <w:szCs w:val="36"/>
-        </w:rPr>
-        <w:t xml:space="preserve"> 1.099</w:t>
-      </w:r>
-    </w:p>
-    <w:p>
-      <w:pPr>
-        <w:pStyle w:val="ListParagraph"/>
-        <w:numPr>
-          <w:ilvl w:val="0"/>
-          <w:numId w:val="2"/>
-        </w:numPr>
-        <w:rPr>
-          <w:sz w:val="36"/>
-          <w:szCs w:val="36"/>
-        </w:rPr>
-      </w:pPr>
-      <w:r>
-        <w:rPr>
-          <w:sz w:val="36"/>
-          <w:szCs w:val="36"/>
-        </w:rPr>
-        <w:t>Andorra – CW</w:t>
-      </w:r>
-      <w:r>
-        <w:rPr>
-          <w:sz w:val="36"/>
-          <w:szCs w:val="36"/>
-        </w:rPr>
-        <w:t xml:space="preserve"> 2.665</w:t>
-      </w:r>
-    </w:p>
-    <w:p>
-      <w:pPr>
-        <w:pStyle w:val="ListParagraph"/>
-        <w:numPr>
-          <w:ilvl w:val="0"/>
-          <w:numId w:val="2"/>
-        </w:numPr>
-        <w:rPr>
-          <w:sz w:val="36"/>
-          <w:szCs w:val="36"/>
-        </w:rPr>
-      </w:pPr>
-      <w:r>
-        <w:rPr>
-          <w:sz w:val="36"/>
-          <w:szCs w:val="36"/>
-        </w:rPr>
-        <w:t xml:space="preserve">Andorra – </w:t>
-      </w:r>
-      <w:proofErr w:type="spellStart"/>
-      <w:r>
-        <w:rPr>
-          <w:sz w:val="36"/>
-          <w:szCs w:val="36"/>
-        </w:rPr>
-        <w:t>Lusitanos</w:t>
-      </w:r>
-      <w:proofErr w:type="spellEnd"/>
-      <w:r>
-        <w:rPr>
-          <w:sz w:val="36"/>
-          <w:szCs w:val="36"/>
-        </w:rPr>
-        <w:t xml:space="preserve"> 1.665</w:t>
-      </w:r>
-    </w:p>
-    <w:p>
-      <w:pPr>
-        <w:pStyle w:val="ListParagraph"/>
-        <w:numPr>
-          <w:ilvl w:val="0"/>
-          <w:numId w:val="2"/>
-        </w:numPr>
-        <w:rPr>
-          <w:sz w:val="36"/>
-          <w:szCs w:val="36"/>
-        </w:rPr>
-      </w:pPr>
-      <w:r>
-        <w:rPr>
-          <w:sz w:val="36"/>
-          <w:szCs w:val="36"/>
-        </w:rPr>
-        <w:t xml:space="preserve">Gibraltar </w:t>
-      </w:r>
-      <w:r>
-        <w:rPr>
-          <w:sz w:val="36"/>
-          <w:szCs w:val="36"/>
-        </w:rPr>
-        <w:t>–</w:t>
-      </w:r>
-      <w:r>
-        <w:rPr>
-          <w:sz w:val="36"/>
-          <w:szCs w:val="36"/>
-        </w:rPr>
-        <w:t xml:space="preserve"> CW</w:t>
-      </w:r>
-      <w:r>
-        <w:rPr>
+          <w:color w:val="00B050"/>
           <w:sz w:val="36"/>
           <w:szCs w:val="36"/>
         </w:rPr>
         <w:t xml:space="preserve"> 0.550</w:t>
       </w:r>
-    </w:p>
-    <w:p>
-      <w:pPr>
-        <w:rPr>
-          <w:sz w:val="36"/>
-          <w:szCs w:val="36"/>
-        </w:rPr>
-      </w:pPr>
-    </w:p>
-    <w:p>
-      <w:pPr>
-        <w:rPr>
-          <w:sz w:val="36"/>
-          <w:szCs w:val="36"/>
-        </w:rPr>
-      </w:pPr>
-    </w:p>
-    <w:p>
-      <w:pPr>
-        <w:rPr>
-          <w:sz w:val="36"/>
-          <w:szCs w:val="36"/>
-        </w:rPr>
-      </w:pPr>
-    </w:p>
-    <w:p>
-      <w:pPr>
-        <w:rPr>
-          <w:sz w:val="36"/>
-          <w:szCs w:val="36"/>
-        </w:rPr>
-      </w:pPr>
-    </w:p>
-    <w:p>
-      <w:pPr>
-        <w:rPr>
-          <w:sz w:val="36"/>
-          <w:szCs w:val="36"/>
-        </w:rPr>
-      </w:pPr>
-    </w:p>
-    <w:p>
-      <w:pPr>
-        <w:rPr>
-          <w:sz w:val="36"/>
-          <w:szCs w:val="36"/>
-        </w:rPr>
-      </w:pPr>
-    </w:p>
-    <w:p>
-      <w:pPr>
-        <w:rPr>
-          <w:sz w:val="36"/>
-          <w:szCs w:val="36"/>
-        </w:rPr>
-      </w:pPr>
-    </w:p>
-    <w:p>
-      <w:pPr>
-        <w:rPr>
-          <w:sz w:val="36"/>
-          <w:szCs w:val="36"/>
-        </w:rPr>
-      </w:pPr>
-    </w:p>
-    <w:p>
-      <w:pPr>
-        <w:rPr>
-          <w:sz w:val="36"/>
-          <w:szCs w:val="36"/>
-        </w:rPr>
-      </w:pPr>
-    </w:p>
-    <w:p>
-      <w:pPr>
-        <w:rPr>
-          <w:sz w:val="36"/>
-          <w:szCs w:val="36"/>
-        </w:rPr>
-      </w:pPr>
-    </w:p>
-    <w:p>
-      <w:pPr>
-        <w:rPr>
-          <w:sz w:val="36"/>
-          <w:szCs w:val="36"/>
-        </w:rPr>
-      </w:pPr>
-    </w:p>
-    <w:p>
-      <w:pPr>
-        <w:rPr>
-          <w:sz w:val="36"/>
-          <w:szCs w:val="36"/>
-        </w:rPr>
-      </w:pPr>
-    </w:p>
-    <w:p>
-      <w:pPr>
-        <w:rPr>
-          <w:sz w:val="36"/>
-          <w:szCs w:val="36"/>
-        </w:rPr>
-      </w:pPr>
-    </w:p>
-    <w:p>
-      <w:pPr>
-        <w:rPr>
-          <w:sz w:val="36"/>
-          <w:szCs w:val="36"/>
-        </w:rPr>
-      </w:pPr>
     </w:p>
     <w:sectPr>
       <w:pgSz w:w="11906" w:h="16838"/>

</xml_diff>